<commit_message>
TESI: aggiunto problema parsing HTML
</commit_message>
<xml_diff>
--- a/Tesi.docx
+++ b/Tesi.docx
@@ -216,8 +216,490 @@
       </w:r>
     </w:p>
     <w:p>
-      <w:r>
-        <w:t xml:space="preserve">Il principale ostacolo nella realizzazione dell'applicazione, che determina anche la qualità dei dati racolti, è stato estrarre le informazioni principali riguardanti i bandi pubblici: più in particolare, il </w:t>
+      <w:pPr>
+        <w:pStyle w:val="Nessunaspaziatura"/>
+      </w:pPr>
+      <w:r>
+        <w:t>Pagine HTML e bandi</w:t>
+      </w:r>
+    </w:p>
+    <w:p>
+      <w:pPr>
+        <w:rPr>
+          <w:lang w:eastAsia="en-US" w:bidi="ar-SA"/>
+        </w:rPr>
+      </w:pPr>
+      <w:r>
+        <w:rPr>
+          <w:lang w:eastAsia="en-US" w:bidi="ar-SA"/>
+        </w:rPr>
+        <w:t>La prima operazione da intraprendere</w:t>
+      </w:r>
+      <w:r>
+        <w:rPr>
+          <w:lang w:eastAsia="en-US" w:bidi="ar-SA"/>
+        </w:rPr>
+        <w:t xml:space="preserve"> </w:t>
+      </w:r>
+      <w:r>
+        <w:rPr>
+          <w:lang w:eastAsia="en-US" w:bidi="ar-SA"/>
+        </w:rPr>
+        <w:t xml:space="preserve">al fine di poter disporre dei bandi di gara, è scaricarli. </w:t>
+      </w:r>
+      <w:r>
+        <w:rPr>
+          <w:lang w:eastAsia="en-US" w:bidi="ar-SA"/>
+        </w:rPr>
+        <w:t xml:space="preserve">I bandi si possono raggiungere seguendo una serie di link presenti nelle pagine html, a partire dalla </w:t>
+      </w:r>
+      <w:r>
+        <w:rPr>
+          <w:b/>
+          <w:lang w:eastAsia="en-US" w:bidi="ar-SA"/>
+        </w:rPr>
+        <w:t>home page</w:t>
+      </w:r>
+      <w:r>
+        <w:rPr>
+          <w:b/>
+          <w:lang w:eastAsia="en-US" w:bidi="ar-SA"/>
+        </w:rPr>
+        <w:t xml:space="preserve"> </w:t>
+      </w:r>
+      <w:r>
+        <w:rPr>
+          <w:lang w:eastAsia="en-US" w:bidi="ar-SA"/>
+        </w:rPr>
+        <w:t xml:space="preserve">: </w:t>
+      </w:r>
+      <w:r>
+        <w:rPr>
+          <w:lang w:eastAsia="en-US" w:bidi="ar-SA"/>
+        </w:rPr>
+        <w:t>http://www.gazzettaufficiale.it/</w:t>
+      </w:r>
+      <w:r>
+        <w:rPr>
+          <w:lang w:eastAsia="en-US" w:bidi="ar-SA"/>
+        </w:rPr>
+        <w:t xml:space="preserve"> </w:t>
+      </w:r>
+      <w:r>
+        <w:rPr>
+          <w:highlight w:val="yellow"/>
+          <w:lang w:eastAsia="en-US" w:bidi="ar-SA"/>
+        </w:rPr>
+        <w:t>IMMAGINI TIPO ANALISI?</w:t>
+      </w:r>
+      <w:r>
+        <w:rPr>
+          <w:lang w:eastAsia="en-US" w:bidi="ar-SA"/>
+        </w:rPr>
+        <w:t>.</w:t>
+      </w:r>
+    </w:p>
+    <w:p>
+      <w:pPr>
+        <w:pStyle w:val="Titolo3"/>
+        <w:rPr>
+          <w:lang w:eastAsia="en-US" w:bidi="ar-SA"/>
+        </w:rPr>
+      </w:pPr>
+      <w:r>
+        <w:rPr>
+          <w:lang w:eastAsia="en-US" w:bidi="ar-SA"/>
+        </w:rPr>
+        <w:t>In questa pagina si possono trovare i link alle diverse pubblicazioni: scegliendo "</w:t>
+      </w:r>
+      <w:r>
+        <w:rPr>
+          <w:b/>
+          <w:lang w:eastAsia="en-US" w:bidi="ar-SA"/>
+        </w:rPr>
+        <w:t>Quinta Serie Speciale - Contratti pubblici</w:t>
+      </w:r>
+      <w:r>
+        <w:rPr>
+          <w:lang w:eastAsia="en-US" w:bidi="ar-SA"/>
+        </w:rPr>
+        <w:t>" si può accedere alle pubblicazioni della Gazzetta Ufficiale dell'ultimo mese che contengono dei bandi di gare pubbliche.</w:t>
+      </w:r>
+    </w:p>
+    <w:p>
+      <w:pPr>
+        <w:pStyle w:val="Titolo3"/>
+      </w:pPr>
+      <w:r>
+        <w:t>Questo documento espone diverse pubblicazioni e ciascuna di esse contiene molti bandi al suo interno: ai fini dell'applicazione va raccolto ogni singolo bando di ogni pubblicazione presente. Per raggiungere infine i bandi si sceglie una pubblicazione (seguendo il link esposto) e, nella pagina che si presenta, si sceglie di nuovo un link a uno specifico bando.</w:t>
+      </w:r>
+    </w:p>
+    <w:p>
+      <w:pPr>
+        <w:pStyle w:val="Titolo2"/>
+      </w:pPr>
+      <w:r>
+        <w:t>La difficolta nello scorrere le varie pagine per raggiungere quella desiderata ("</w:t>
+      </w:r>
+      <w:r>
+        <w:rPr>
+          <w:b/>
+        </w:rPr>
+        <w:t>web crawling</w:t>
+      </w:r>
+      <w:r>
+        <w:t>") risiede soprattutto nella parsificazione delle pagine ottenute, per estrarne le informazioni rilevanti. Per</w:t>
+      </w:r>
+      <w:r>
+        <w:t xml:space="preserve"> esempio, dalla home page delle pubblicazioni </w:t>
+      </w:r>
+      <w:r>
+        <w:t xml:space="preserve">è necessario trovare </w:t>
+      </w:r>
+      <w:r>
+        <w:t>i link alle varie pubblicazioni: per un umano potrebbe risultare semplice in quanto la pagina è renderizzata appositamente per facilitare la visione e la comprensione di ogni suo elemento, ma un'applicazione deve analizzare il solo contenuto HTML della pagina, che consiste in un file di testo poco strutturato.</w:t>
+      </w:r>
+    </w:p>
+    <w:p>
+      <w:pPr>
+        <w:pStyle w:val="Titolo3"/>
+      </w:pPr>
+      <w:r>
+        <w:t>I</w:t>
+      </w:r>
+      <w:r>
+        <w:t xml:space="preserve">l modo più veloce per </w:t>
+      </w:r>
+      <w:r>
+        <w:t>parsificare questo file di testo</w:t>
+      </w:r>
+      <w:r>
+        <w:t xml:space="preserve"> è </w:t>
+      </w:r>
+      <w:r>
+        <w:t xml:space="preserve">servirsi di riferimenti quali </w:t>
+      </w:r>
+      <w:r>
+        <w:rPr>
+          <w:b/>
+        </w:rPr>
+        <w:t>id o class dei tag html</w:t>
+      </w:r>
+      <w:r>
+        <w:t xml:space="preserve">, oppure </w:t>
+      </w:r>
+      <w:r>
+        <w:rPr>
+          <w:b/>
+        </w:rPr>
+        <w:t>sottostringhe significative</w:t>
+      </w:r>
+      <w:r>
+        <w:t xml:space="preserve"> </w:t>
+      </w:r>
+      <w:r>
+        <w:t>che rimangono fiss</w:t>
+      </w:r>
+      <w:r>
+        <w:t>e</w:t>
+      </w:r>
+      <w:r>
+        <w:t xml:space="preserve"> nel tempo</w:t>
+      </w:r>
+      <w:r>
+        <w:t xml:space="preserve"> e che identificano un dato elemento</w:t>
+      </w:r>
+      <w:r>
+        <w:t>, e tramite i quali si ha la relativa certezza di trovare l'informazi</w:t>
+      </w:r>
+      <w:r>
+        <w:t>o</w:t>
+      </w:r>
+      <w:r>
+        <w:t xml:space="preserve">ne che si cerca. Per esempio, si può notare </w:t>
+      </w:r>
+      <w:r>
+        <w:t xml:space="preserve">che il link a una specifica pubblicazione è sempre situato in un particolare div, e che il link alla pubblicazione inizia sempre con la stessa sottostringa, e il pattern si ripete per ogni link a pubblicazione: </w:t>
+      </w:r>
+    </w:p>
+    <w:p>
+      <w:pPr>
+        <w:pStyle w:val="Titolo3"/>
+      </w:pPr>
+    </w:p>
+    <w:p>
+      <w:pPr>
+        <w:pStyle w:val="PreformattatoHTML"/>
+      </w:pPr>
+      <w:r>
+        <w:t>&lt;</w:t>
+      </w:r>
+      <w:r>
+        <w:rPr>
+          <w:rStyle w:val="start-tag"/>
+          <w:rFonts w:eastAsiaTheme="majorEastAsia"/>
+        </w:rPr>
+        <w:t>span</w:t>
+      </w:r>
+      <w:r>
+        <w:t xml:space="preserve"> </w:t>
+      </w:r>
+      <w:r>
+        <w:rPr>
+          <w:rStyle w:val="attribute-name"/>
+          <w:rFonts w:eastAsiaTheme="majorEastAsia"/>
+        </w:rPr>
+        <w:t>class</w:t>
+      </w:r>
+      <w:r>
+        <w:t>="titolo_atto"&gt;</w:t>
+      </w:r>
+    </w:p>
+    <w:p>
+      <w:pPr>
+        <w:pStyle w:val="PreformattatoHTML"/>
+      </w:pPr>
+      <w:r>
+        <w:t>&lt;</w:t>
+      </w:r>
+      <w:r>
+        <w:rPr>
+          <w:rStyle w:val="start-tag"/>
+          <w:rFonts w:eastAsiaTheme="majorEastAsia"/>
+        </w:rPr>
+        <w:t>a</w:t>
+      </w:r>
+      <w:r>
+        <w:t xml:space="preserve"> </w:t>
+      </w:r>
+      <w:r>
+        <w:rPr>
+          <w:rStyle w:val="attribute-name"/>
+          <w:rFonts w:eastAsiaTheme="majorEastAsia"/>
+        </w:rPr>
+        <w:t>href</w:t>
+      </w:r>
+      <w:r>
+        <w:t>=</w:t>
+      </w:r>
+      <w:r>
+        <w:t>"</w:t>
+      </w:r>
+      <w:r>
+        <w:fldChar w:fldCharType="begin"/>
+      </w:r>
+      <w:r>
+        <w:rPr>
+          <w:b/>
+          <w:color w:val="FF0000"/>
+        </w:rPr>
+        <w:instrText>gazzetta/contratti/caricaDettaglio</w:instrText>
+      </w:r>
+      <w:r>
+        <w:instrText xml:space="preserve">?dataPubblicazioneGazzetta=2017-07-31&amp;numeroGazzetta=87&amp;elenco30giorni=true" </w:instrText>
+      </w:r>
+      <w:r>
+        <w:fldChar w:fldCharType="separate"/>
+      </w:r>
+      <w:r>
+        <w:rPr>
+          <w:rStyle w:val="Collegamentoipertestuale"/>
+          <w:rFonts w:eastAsiaTheme="majorEastAsia"/>
+        </w:rPr>
+        <w:t>/gazzetta/contratti/caricaDettaglio?dataPubblicazioneGazzetta=2017-07-31</w:t>
+      </w:r>
+      <w:r>
+        <w:rPr>
+          <w:rStyle w:val="error"/>
+          <w:rFonts w:eastAsiaTheme="majorEastAsia"/>
+          <w:color w:val="0000FF"/>
+          <w:u w:val="single"/>
+        </w:rPr>
+        <w:t>&amp;</w:t>
+      </w:r>
+      <w:r>
+        <w:rPr>
+          <w:rStyle w:val="Collegamentoipertestuale"/>
+          <w:rFonts w:eastAsiaTheme="majorEastAsia"/>
+        </w:rPr>
+        <w:t>numeroGazzetta=87</w:t>
+      </w:r>
+      <w:r>
+        <w:rPr>
+          <w:rStyle w:val="error"/>
+          <w:rFonts w:eastAsiaTheme="majorEastAsia"/>
+          <w:color w:val="0000FF"/>
+          <w:u w:val="single"/>
+        </w:rPr>
+        <w:t>&amp;</w:t>
+      </w:r>
+      <w:r>
+        <w:rPr>
+          <w:rStyle w:val="Collegamentoipertestuale"/>
+          <w:rFonts w:eastAsiaTheme="majorEastAsia"/>
+        </w:rPr>
+        <w:t>elenco30giorni=true</w:t>
+      </w:r>
+      <w:r>
+        <w:fldChar w:fldCharType="end"/>
+      </w:r>
+      <w:r>
+        <w:fldChar w:fldCharType="begin"/>
+      </w:r>
+      <w:r>
+        <w:rPr>
+          <w:b/>
+        </w:rPr>
+        <w:instrText>/gazzetta/contratti/caricaDettaglio</w:instrText>
+      </w:r>
+      <w:r>
+        <w:instrText xml:space="preserve">?dataPubblicazioneGazzetta=2017-07-31&amp;numeroGazzetta=87&amp;elenco30giorni=true" </w:instrText>
+      </w:r>
+      <w:r>
+        <w:fldChar w:fldCharType="separate"/>
+      </w:r>
+      <w:r>
+        <w:rPr>
+          <w:rStyle w:val="Collegamentoipertestuale"/>
+          <w:rFonts w:eastAsiaTheme="majorEastAsia"/>
+        </w:rPr>
+        <w:t>/gazzetta/contratti/caricaDettaglio?dataPubblicazioneGazzetta=2017-07-31</w:t>
+      </w:r>
+      <w:r>
+        <w:fldChar w:fldCharType="end"/>
+      </w:r>
+      <w:r>
+        <w:t xml:space="preserve"> </w:t>
+      </w:r>
+      <w:r>
+        <w:rPr>
+          <w:rStyle w:val="attribute-name"/>
+          <w:rFonts w:eastAsiaTheme="majorEastAsia"/>
+        </w:rPr>
+        <w:t>class</w:t>
+      </w:r>
+      <w:r>
+        <w:t>="elenco_ugazzette"&gt;</w:t>
+      </w:r>
+    </w:p>
+    <w:p>
+      <w:pPr>
+        <w:pStyle w:val="PreformattatoHTML"/>
+      </w:pPr>
+      <w:r>
+        <w:t>n</w:t>
+      </w:r>
+      <w:r>
+        <w:rPr>
+          <w:rStyle w:val="entity"/>
+          <w:rFonts w:eastAsiaTheme="majorEastAsia"/>
+        </w:rPr>
+        <w:t>&amp;#176;</w:t>
+      </w:r>
+      <w:r>
+        <w:t xml:space="preserve"> </w:t>
+      </w:r>
+      <w:r>
+        <w:rPr>
+          <w:rStyle w:val="entity"/>
+          <w:rFonts w:eastAsiaTheme="majorEastAsia"/>
+        </w:rPr>
+        <w:t>&amp;nbsp;&amp;nbsp;</w:t>
+      </w:r>
+      <w:r>
+        <w:t>87 del</w:t>
+      </w:r>
+      <w:r>
+        <w:t xml:space="preserve"> 31-07-2017</w:t>
+      </w:r>
+    </w:p>
+    <w:p>
+      <w:pPr>
+        <w:pStyle w:val="Titolo3"/>
+      </w:pPr>
+      <w:r>
+        <w:lastRenderedPageBreak/>
+        <w:t>In questo caso, "</w:t>
+      </w:r>
+      <w:r>
+        <w:rPr>
+          <w:b/>
+        </w:rPr>
+        <w:t>/gazzetta/contratti/caricaDettaglio</w:t>
+      </w:r>
+      <w:r>
+        <w:rPr>
+          <w:b/>
+        </w:rPr>
+        <w:t xml:space="preserve">" </w:t>
+      </w:r>
+      <w:r>
+        <w:t>è la parola chiave che anticipa il link a una pubblicazione, quindi per trovare tutti i link presenti nella pagina si possono ricercare iterativamente queste parole chiave, per poi leggere tutto il link successivo.</w:t>
+      </w:r>
+    </w:p>
+    <w:p>
+      <w:pPr>
+        <w:pStyle w:val="Titolo2"/>
+      </w:pPr>
+      <w:r>
+        <w:t>Analogamente si ricavano i link ai singoli bandi all'interno di una specifica pubblicazione.</w:t>
+      </w:r>
+    </w:p>
+    <w:p>
+      <w:r>
+        <w:t xml:space="preserve">Un principale difetto di questa tecnica è </w:t>
+      </w:r>
+      <w:r>
+        <w:t>la sua bassa affidabilità: non è assicurato</w:t>
+      </w:r>
+      <w:r>
+        <w:t xml:space="preserve"> che la struttura della pagine rimanga sempre costante nel tempo, soprattutto in un ambito specifico come i nomi dei link o gli id o class dei div.</w:t>
+      </w:r>
+      <w:r>
+        <w:t xml:space="preserve"> Da un altro punto di vista, però, </w:t>
+      </w:r>
+      <w:r>
+        <w:t>questo modo di operare</w:t>
+      </w:r>
+      <w:r>
+        <w:t xml:space="preserve"> ha continuato ad essere efficace per mesi</w:t>
+      </w:r>
+      <w:r>
+        <w:t xml:space="preserve"> e</w:t>
+      </w:r>
+      <w:r>
+        <w:t xml:space="preserve">d è comunque </w:t>
+      </w:r>
+      <w:r>
+        <w:t xml:space="preserve">sufficiente modificare i nomi delle parole chiave che anticipano il link nel file di configurazione, e l'applicazione </w:t>
+      </w:r>
+      <w:r>
+        <w:t>potrebbe continuare a funzionare (se le modifiche sono minime).</w:t>
+      </w:r>
+    </w:p>
+    <w:p>
+      <w:pPr>
+        <w:pStyle w:val="Titolo2"/>
+      </w:pPr>
+      <w:r>
+        <w:t>In ogni caso, la struttura modulare dell'applicazione permette un'alta manutenibilità, infatti, se nel futuro si riscontrassero cambiamenti nella struttura delle pagine, un semplice aggiornamento ai componenti addetti al web crawling garantirebbe di nuovo il completo funzionamento del software.</w:t>
+      </w:r>
+    </w:p>
+    <w:p/>
+    <w:p>
+      <w:pPr>
+        <w:pStyle w:val="Nessunaspaziatura"/>
+      </w:pPr>
+      <w:r>
+        <w:t>Bandi e Oggetti</w:t>
+      </w:r>
+    </w:p>
+    <w:p>
+      <w:r>
+        <w:t>Una volta ottenuto il testo di un bando, i</w:t>
+      </w:r>
+      <w:r>
+        <w:t xml:space="preserve">l principale ostacolo nella realizzazione dell'applicazione, che determina anche la qualità dei dati racolti, è stato estrarre le informazioni principali riguardanti i bandi pubblici: più in particolare, il </w:t>
       </w:r>
       <w:r>
         <w:rPr>
@@ -625,6 +1107,7 @@
           <w:szCs w:val="20"/>
           <w:lang w:eastAsia="it-IT" w:bidi="ar-SA"/>
         </w:rPr>
+        <w:lastRenderedPageBreak/>
         <w:t>importo base di gara: € 205.000,00  (euro  duecentocinquemila/00)  al</w:t>
       </w:r>
     </w:p>
@@ -1187,38 +1670,121 @@
         <w:rPr>
           <w:b/>
         </w:rPr>
+        <w:t>WEKA</w:t>
+      </w:r>
+      <w:r>
+        <w:t xml:space="preserve"> è un software di machine learning che è in grado, tramite un training mirato, di riconoscere stringhe e classificarle</w:t>
+      </w:r>
+      <w:r>
+        <w:t xml:space="preserve"> in categorie definite</w:t>
+      </w:r>
+      <w:r>
+        <w:t xml:space="preserve">. Analizzando delle porzioni di testo </w:t>
+      </w:r>
+      <w:r>
+        <w:t xml:space="preserve">del bando </w:t>
+      </w:r>
+      <w:r>
+        <w:t xml:space="preserve">in cui compaiono le espressioni predittive </w:t>
+      </w:r>
+      <w:r>
+        <w:t xml:space="preserve">e sottoponendole in </w:t>
+      </w:r>
+      <w:r>
+        <w:t>continuazione</w:t>
+      </w:r>
+      <w:r>
+        <w:t xml:space="preserve"> al riconoscitore WEKA; </w:t>
+      </w:r>
+      <w:r>
+        <w:t>grazie alla classificazione da lui operata ("oggetto accettabile" / "non accettabile") il sistema decide se l'oggetto del bando appena ricavato è valido oppure se deve continuare ad analizzare il testo</w:t>
+      </w:r>
+      <w:r>
+        <w:t xml:space="preserve"> in cerca di altri possibili oggetti</w:t>
+      </w:r>
+    </w:p>
+    <w:p>
+      <w:pPr>
+        <w:pStyle w:val="Titolo3"/>
+      </w:pPr>
+      <w:r>
+        <w:t>. La continua iterazione di queste operazioni si conclude con l'e</w:t>
+      </w:r>
+      <w:r>
+        <w:t xml:space="preserve">strazione di un oggetto valido </w:t>
+      </w:r>
+      <w:r>
+        <w:t>oppure mancante, se non è presente nessun oggetto nel testo (caso abbastanza frequente) o se il riconoscitore non è stato in grado di accettare un oggetto valido.</w:t>
+      </w:r>
+    </w:p>
+    <w:p>
+      <w:r>
+        <w:t>Il software è</w:t>
+      </w:r>
+      <w:r>
+        <w:t xml:space="preserve"> in grado di ricavare un oggetto </w:t>
+      </w:r>
+      <w:r>
+        <w:t>accettabile in quasi l'80% della totalità dei bandi analizzati</w:t>
+      </w:r>
+      <w:r>
+        <w:t>.</w:t>
+      </w:r>
+    </w:p>
+    <w:p>
+      <w:r>
         <w:lastRenderedPageBreak/>
-        <w:t>WEKA</w:t>
-      </w:r>
-      <w:r>
-        <w:t xml:space="preserve"> è un software di machine learning che è in grado, tramite un training mirato, di riconoscere stringhe e classificarle</w:t>
-      </w:r>
-      <w:r>
-        <w:t xml:space="preserve"> in categorie definite</w:t>
-      </w:r>
-      <w:r>
-        <w:t xml:space="preserve">. Analizzando delle porzioni di testo </w:t>
-      </w:r>
-      <w:r>
-        <w:t xml:space="preserve">del bando </w:t>
-      </w:r>
-      <w:r>
-        <w:t xml:space="preserve">in cui compaiono le espressioni predittive </w:t>
-      </w:r>
-      <w:r>
-        <w:t xml:space="preserve">e sottoponendole in </w:t>
-      </w:r>
-      <w:r>
-        <w:t>continuazione</w:t>
-      </w:r>
-      <w:r>
-        <w:t xml:space="preserve"> al riconoscitore WEKA; </w:t>
-      </w:r>
-      <w:r>
-        <w:t>grazie alla classificazione da lui operata ("oggetto accettabile" / "non accettabile") il sistema decide se l'oggetto del bando appena ricavato è valido oppure se deve continuare ad analizzare il testo</w:t>
-      </w:r>
-      <w:r>
-        <w:t xml:space="preserve"> in cerca di altri possibili oggetti</w:t>
+        <w:t xml:space="preserve">La precisione e l'affidabilità degli oggetti riconosciuti dipende da due fattori: </w:t>
+      </w:r>
+      <w:r>
+        <w:rPr>
+          <w:b/>
+        </w:rPr>
+        <w:t>il training</w:t>
+      </w:r>
+      <w:r>
+        <w:rPr>
+          <w:b/>
+        </w:rPr>
+        <w:t xml:space="preserve"> dell'agente</w:t>
+      </w:r>
+      <w:r>
+        <w:rPr>
+          <w:b/>
+        </w:rPr>
+        <w:t xml:space="preserve"> </w:t>
+      </w:r>
+      <w:r>
+        <w:t>e</w:t>
+      </w:r>
+      <w:r>
+        <w:rPr>
+          <w:b/>
+        </w:rPr>
+        <w:t xml:space="preserve"> le porzioni di testo </w:t>
+      </w:r>
+      <w:r>
+        <w:t>date in input al riconoscitore.</w:t>
+      </w:r>
+    </w:p>
+    <w:p>
+      <w:pPr>
+        <w:pStyle w:val="Titolo2"/>
+      </w:pPr>
+      <w:r>
+        <w:t xml:space="preserve">Il </w:t>
+      </w:r>
+      <w:r>
+        <w:rPr>
+          <w:b/>
+        </w:rPr>
+        <w:t>training</w:t>
+      </w:r>
+      <w:r>
+        <w:t xml:space="preserve"> dell'agente consiste nel fornire un file in cui sono presenti molti esempi di stringhe da accettare e di stringhe da rifiutare: a partire dalla base di conoscenza dell'agente così costruita, il riconoscitore sarà in grado di "predire" se le future stringhe in input rientrano in una classe oppure l'altra.</w:t>
+      </w:r>
+      <w:r>
+        <w:t xml:space="preserve"> Per realizzare un training efficace si sono scelti esempi significativi di bandi con i relativi oggetti e soltanto gli esempi stessi determinano la qualità del training.</w:t>
       </w:r>
     </w:p>
     <w:p>
@@ -1226,229 +1792,101 @@
         <w:pStyle w:val="Titolo3"/>
       </w:pPr>
       <w:r>
-        <w:t>. La continua iterazione di queste operazioni si conclude con l'e</w:t>
-      </w:r>
-      <w:r>
-        <w:t xml:space="preserve">strazione di un oggetto valido </w:t>
-      </w:r>
-      <w:r>
-        <w:t>oppure mancante, se non è presente nessun oggetto nel testo (caso abbastanza frequente) o se il riconoscitore non è stato in grado di accettare un oggetto valido.</w:t>
-      </w:r>
-    </w:p>
-    <w:p>
-      <w:r>
-        <w:t>Il software è</w:t>
-      </w:r>
-      <w:r>
-        <w:t xml:space="preserve"> in grado di ricavare un oggetto </w:t>
-      </w:r>
-      <w:r>
-        <w:t>accettabile in quasi l'80% della totalità dei bandi analizzati</w:t>
-      </w:r>
-      <w:r>
-        <w:t>.</w:t>
-      </w:r>
-    </w:p>
-    <w:p>
-      <w:r>
-        <w:t xml:space="preserve">La precisione e l'affidabilità degli oggetti riconosciuti dipende da due fattori: </w:t>
+        <w:t>La scelta degli esempi costituenti il training è stata guidata dall'osservazione pratica delle percentua</w:t>
+      </w:r>
+      <w:r>
+        <w:t>li di bandi validi riconosciuti, al variare degli esempi stessi. Sono state eseguite quindi numerose prove con diversi campioni "casuali" ed è stato ritenuto migliore il file di training con le percentuali maggiori di tutti gli altri.</w:t>
+      </w:r>
+    </w:p>
+    <w:p>
+      <w:pPr>
+        <w:pStyle w:val="Titolo2"/>
+      </w:pPr>
+      <w:r>
+        <w:t xml:space="preserve">Anche le </w:t>
       </w:r>
       <w:r>
         <w:rPr>
           <w:b/>
         </w:rPr>
-        <w:t>il training</w:t>
+        <w:t>porzioni di testo</w:t>
+      </w:r>
+      <w:r>
+        <w:t xml:space="preserve"> da sottoporre al riconoscitore giocano un ruolo fondamentale nella classificazione: devono rispecchiare il più possibile le frasi degli esempi nel training per avere la certezza che weka riconosca oggetti validi e rifiuti oggetti non validi: purtroppo non è sempre così.</w:t>
+      </w:r>
+    </w:p>
+    <w:p>
+      <w:pPr>
+        <w:pStyle w:val="Titolo3"/>
+      </w:pPr>
+      <w:r>
+        <w:t xml:space="preserve">Quando si incontrano le parole chiave predittive nel testo del bando, si leggono i successivi </w:t>
       </w:r>
       <w:r>
         <w:rPr>
           <w:b/>
         </w:rPr>
-        <w:t xml:space="preserve"> dell'agente</w:t>
+        <w:t>n</w:t>
+      </w:r>
+      <w:r>
+        <w:t xml:space="preserve"> caratteri</w:t>
+      </w:r>
+      <w:r>
+        <w:t>, che dovrebbero contenere l'oggetto del bando,</w:t>
+      </w:r>
+      <w:r>
+        <w:t xml:space="preserve"> e tutta la stringa letta si dà in input al riconoscitore. La misura di </w:t>
       </w:r>
       <w:r>
         <w:rPr>
           <w:b/>
         </w:rPr>
+        <w:t>n</w:t>
+      </w:r>
+      <w:r>
+        <w:t xml:space="preserve"> è determinante: oggetti troppo corti non contengono abbastanza informazioni e rischiano di essere rifiutati anche se potenzialmente validi, così come oggetti troppo lunghi potrebbero andare oltre alla frase contenente l'oggetto e quindi contenere altre frasi che contaminano l'oggetto.</w:t>
+      </w:r>
+    </w:p>
+    <w:p>
+      <w:r>
+        <w:t xml:space="preserve">La scelta del parametro </w:t>
+      </w:r>
+      <w:r>
+        <w:rPr>
+          <w:b/>
+        </w:rPr>
+        <w:t>n</w:t>
+      </w:r>
+      <w:r>
+        <w:rPr>
+          <w:b/>
+        </w:rPr>
         <w:t xml:space="preserve"> </w:t>
       </w:r>
       <w:r>
-        <w:t>e</w:t>
-      </w:r>
-      <w:r>
-        <w:rPr>
-          <w:b/>
-        </w:rPr>
-        <w:t xml:space="preserve"> le porzioni di testo </w:t>
-      </w:r>
-      <w:r>
-        <w:t>date in input al riconoscitore.</w:t>
-      </w:r>
-    </w:p>
-    <w:p>
-      <w:pPr>
-        <w:pStyle w:val="Titolo2"/>
-      </w:pPr>
-      <w:r>
+        <w:t>si è basata su osservazioni empiriche ricavate da numerose prove e manipolazioni del testo: p</w:t>
+      </w:r>
+      <w:r>
+        <w:t>er esempio si leggono inizialmente molti caratteri e si sottopongono subito alla classificazione: se l'esito è negativo si cancellano gli utlimi x caratteri dalla stringa e si riprova con la classificazione; quando l'oggetto diventa troppo corto, la frase viene scartata e si riprova con altre porzioni di testo del bando.</w:t>
+      </w:r>
+    </w:p>
+    <w:p>
+      <w:pPr>
+        <w:spacing w:line="240" w:lineRule="auto"/>
+      </w:pPr>
+      <w:r>
+        <w:br w:type="page"/>
+      </w:r>
+    </w:p>
+    <w:p>
+      <w:pPr>
+        <w:pStyle w:val="Titolo1"/>
+      </w:pPr>
+      <w:r>
+        <w:rPr>
+          <w:highlight w:val="yellow"/>
+        </w:rPr>
         <w:lastRenderedPageBreak/>
-        <w:t xml:space="preserve">Il </w:t>
-      </w:r>
-      <w:r>
-        <w:rPr>
-          <w:b/>
-        </w:rPr>
-        <w:t>training</w:t>
-      </w:r>
-      <w:r>
-        <w:t xml:space="preserve"> dell'agente consiste nel fornire un file in cui sono presenti molti esempi di stringhe da accettare e di stringhe da rifiutare: a partire dalla base di conoscenza dell'agente così costruita, il riconoscitore sarà in grado di "predire" se le future stringhe in input rientrano in una classe oppure l'altra.</w:t>
-      </w:r>
-      <w:r>
-        <w:t xml:space="preserve"> Per realizzare un training efficace si sono scelti esempi significativi di bandi con i relativi oggetti e soltanto gli esempi stessi determinano la qualità del training.</w:t>
-      </w:r>
-    </w:p>
-    <w:p>
-      <w:pPr>
-        <w:pStyle w:val="Titolo3"/>
-      </w:pPr>
-      <w:r>
-        <w:t>La scelta degli esempi costituenti il training è stata guidata dall'osservazione pratica delle percentua</w:t>
-      </w:r>
-      <w:r>
-        <w:t>li di bandi validi riconosciuti, al variare degli esempi stessi. Sono state eseguite quindi numerose prove con diversi campioni "casuali" ed è stato ritenuto migliore il file di training con le percentuali maggiori di tutti gli altri.</w:t>
-      </w:r>
-    </w:p>
-    <w:p>
-      <w:pPr>
-        <w:pStyle w:val="Titolo2"/>
-      </w:pPr>
-      <w:r>
-        <w:t xml:space="preserve">Anche le </w:t>
-      </w:r>
-      <w:r>
-        <w:rPr>
-          <w:b/>
-        </w:rPr>
-        <w:t>porzioni di testo</w:t>
-      </w:r>
-      <w:r>
-        <w:t xml:space="preserve"> da sottoporre al riconoscitore giocano un ruolo fondamentale nella classificazione: devono rispecchiare il più possibile le frasi degli esempi nel training per avere la certezza che weka riconosca oggetti validi e rifiuti oggetti non validi: purtroppo non è sempre così.</w:t>
-      </w:r>
-    </w:p>
-    <w:p>
-      <w:pPr>
-        <w:pStyle w:val="Titolo3"/>
-      </w:pPr>
-      <w:r>
-        <w:t xml:space="preserve">Quando si incontrano le parole chiave predittive nel testo del bando, si leggono i successivi </w:t>
-      </w:r>
-      <w:r>
-        <w:rPr>
-          <w:b/>
-        </w:rPr>
-        <w:t>n</w:t>
-      </w:r>
-      <w:r>
-        <w:t xml:space="preserve"> caratteri</w:t>
-      </w:r>
-      <w:r>
-        <w:t>, che dovrebbero contenere l'oggetto del bando,</w:t>
-      </w:r>
-      <w:r>
-        <w:t xml:space="preserve"> e tutta la stringa letta si dà in input al riconoscitore. La misura di </w:t>
-      </w:r>
-      <w:r>
-        <w:rPr>
-          <w:b/>
-        </w:rPr>
-        <w:t>n</w:t>
-      </w:r>
-      <w:r>
-        <w:t xml:space="preserve"> è determinante: oggetti troppo corti non contengono abbastanza informazioni e rischiano di essere rifiutati anche se potenzialmente validi, così come oggetti troppo lunghi potrebbero andare oltre alla frase contenente l'oggetto e quindi contenere altre frasi che contaminano l'oggetto.</w:t>
-      </w:r>
-    </w:p>
-    <w:p>
-      <w:r>
-        <w:t xml:space="preserve">La scelta del parametro </w:t>
-      </w:r>
-      <w:r>
-        <w:rPr>
-          <w:b/>
-        </w:rPr>
-        <w:t>n</w:t>
-      </w:r>
-      <w:r>
-        <w:rPr>
-          <w:b/>
-        </w:rPr>
-        <w:t xml:space="preserve"> </w:t>
-      </w:r>
-      <w:r>
-        <w:t>si è basata su osservazioni empiriche ricavate da numerose prove e manipolazioni del testo: p</w:t>
-      </w:r>
-      <w:r>
-        <w:t>er esempio si leggono inizialmente molti caratteri e si sottopongono subito alla classificazione: se l'esito è negativo si cancellano gli utlimi x caratteri dalla stringa e si riprova con la classificazione; quando l'oggetto diventa troppo corto, la frase viene scartata e si riprova con altre porzioni di testo del bando.</w:t>
-      </w:r>
-    </w:p>
-    <w:p>
-      <w:pPr>
-        <w:spacing w:line="240" w:lineRule="auto"/>
-      </w:pPr>
-      <w:r>
-        <w:br w:type="page"/>
-      </w:r>
-    </w:p>
-    <w:p>
-      <w:pPr>
-        <w:rPr>
-          <w:highlight w:val="yellow"/>
-        </w:rPr>
-      </w:pPr>
-      <w:r>
-        <w:rPr>
-          <w:highlight w:val="yellow"/>
-        </w:rPr>
-        <w:lastRenderedPageBreak/>
-        <w:t>Un aspetto precedente all'estrazione del'oggetto del bando, dal punto di vista implementativo, è la ricerca delle pagine web contenenti le informazioni. Per raggungere la pagina dei bandi è necessario passare per una serie di pagine web html, parsificarle e ricavare i link specifici alle pagine di livello più basso, fino ad arrivare alle pagine contenenti i singoli bandi di gara.</w:t>
-      </w:r>
-    </w:p>
-    <w:p>
-      <w:pPr>
-        <w:pStyle w:val="Titolo2"/>
-      </w:pPr>
-      <w:r>
-        <w:rPr>
-          <w:highlight w:val="yellow"/>
-        </w:rPr>
-        <w:t>Più in dettaglio,</w:t>
-      </w:r>
-    </w:p>
-    <w:p>
-      <w:pPr>
-        <w:spacing w:line="240" w:lineRule="auto"/>
-        <w:rPr>
-          <w:rFonts w:eastAsiaTheme="majorEastAsia" w:cs="Mangal"/>
-          <w:b/>
-          <w:bCs/>
-          <w:sz w:val="32"/>
-          <w:szCs w:val="25"/>
-        </w:rPr>
-      </w:pPr>
-      <w:r>
-        <w:br w:type="page"/>
-      </w:r>
-    </w:p>
-    <w:p>
-      <w:pPr>
-        <w:pStyle w:val="Titolo1"/>
-      </w:pPr>
-    </w:p>
-    <w:p>
-      <w:pPr>
-        <w:pStyle w:val="Titolo1"/>
-      </w:pPr>
-      <w:r>
-        <w:rPr>
-          <w:highlight w:val="yellow"/>
-        </w:rPr>
         <w:t>ALTRI PROBLEMI PRINCIPALI? TIPO DATE DEI BANDI? O QUALSIASI COSA PER OCCUPARE SPAZIO</w:t>
       </w:r>
     </w:p>
@@ -1960,7 +2398,8 @@
       </w:pPr>
       <w:r>
         <w:rPr>
-          <w:lang w:eastAsia="en-US" w:bidi="ar-SA"/>
+          <w:noProof/>
+          <w:lang w:eastAsia="it-IT" w:bidi="ar-SA"/>
         </w:rPr>
         <w:drawing>
           <wp:inline distT="0" distB="0" distL="0" distR="0">
@@ -3954,6 +4393,7 @@
       <w:footerReference w:type="default" r:id="rId11"/>
       <w:pgSz w:w="11906" w:h="16838"/>
       <w:pgMar w:top="1417" w:right="1134" w:bottom="1134" w:left="1134" w:header="708" w:footer="708" w:gutter="0"/>
+      <w:pgNumType w:start="1"/>
       <w:cols w:space="708"/>
       <w:docGrid w:linePitch="360"/>
     </w:sectPr>
@@ -3988,34 +4428,10 @@
 
 <file path=word/footer1.xml><?xml version="1.0" encoding="utf-8"?>
 <w:ftr xmlns:ve="http://schemas.openxmlformats.org/markup-compatibility/2006" xmlns:o="urn:schemas-microsoft-com:office:office" xmlns:r="http://schemas.openxmlformats.org/officeDocument/2006/relationships" xmlns:m="http://schemas.openxmlformats.org/officeDocument/2006/math" xmlns:v="urn:schemas-microsoft-com:vml" xmlns:wp="http://schemas.openxmlformats.org/drawingml/2006/wordprocessingDrawing" xmlns:w10="urn:schemas-microsoft-com:office:word" xmlns:w="http://schemas.openxmlformats.org/wordprocessingml/2006/main" xmlns:wne="http://schemas.microsoft.com/office/word/2006/wordml">
-  <w:sdt>
-    <w:sdtPr>
-      <w:id w:val="8740939"/>
-      <w:docPartObj>
-        <w:docPartGallery w:val="Page Numbers (Bottom of Page)"/>
-        <w:docPartUnique/>
-      </w:docPartObj>
-    </w:sdtPr>
-    <w:sdtContent>
-      <w:p>
-        <w:pPr>
-          <w:pStyle w:val="Pidipagina"/>
-          <w:jc w:val="center"/>
-        </w:pPr>
-        <w:fldSimple w:instr=" PAGE   \* MERGEFORMAT ">
-          <w:r>
-            <w:rPr>
-              <w:noProof/>
-            </w:rPr>
-            <w:t>18</w:t>
-          </w:r>
-        </w:fldSimple>
-      </w:p>
-    </w:sdtContent>
-  </w:sdt>
   <w:p>
     <w:pPr>
       <w:pStyle w:val="Pidipagina"/>
+      <w:jc w:val="center"/>
     </w:pPr>
   </w:p>
 </w:ftr>
@@ -5594,6 +6010,26 @@
       <w:lang w:eastAsia="it-IT" w:bidi="ar-SA"/>
     </w:rPr>
   </w:style>
+  <w:style w:type="character" w:customStyle="1" w:styleId="start-tag">
+    <w:name w:val="start-tag"/>
+    <w:basedOn w:val="Carpredefinitoparagrafo"/>
+    <w:rsid w:val="00940BC7"/>
+  </w:style>
+  <w:style w:type="character" w:customStyle="1" w:styleId="attribute-name">
+    <w:name w:val="attribute-name"/>
+    <w:basedOn w:val="Carpredefinitoparagrafo"/>
+    <w:rsid w:val="00940BC7"/>
+  </w:style>
+  <w:style w:type="character" w:customStyle="1" w:styleId="error">
+    <w:name w:val="error"/>
+    <w:basedOn w:val="Carpredefinitoparagrafo"/>
+    <w:rsid w:val="00940BC7"/>
+  </w:style>
+  <w:style w:type="character" w:customStyle="1" w:styleId="entity">
+    <w:name w:val="entity"/>
+    <w:basedOn w:val="Carpredefinitoparagrafo"/>
+    <w:rsid w:val="00940BC7"/>
+  </w:style>
 </w:styles>
 </file>
 

</xml_diff>

<commit_message>
NOTIFICHE: aggiunta una tabella al db e inizio scrittura e lettura notifiche per mail
</commit_message>
<xml_diff>
--- a/Tesi.docx
+++ b/Tesi.docx
@@ -4364,7 +4364,6 @@
     </w:p>
     <w:p>
       <w:pPr>
-        <w:pStyle w:val="Titolo3"/>
         <w:rPr>
           <w:lang w:eastAsia="en-US" w:bidi="ar-SA"/>
         </w:rPr>
@@ -4388,6 +4387,232 @@
         </w:rPr>
         <w:t xml:space="preserve"> si trova una funzione di classificazione di testi, utilizzata in questo progetto al fine di riconoscere i gli oggetti dei bandi.</w:t>
       </w:r>
+      <w:r>
+        <w:rPr>
+          <w:lang w:eastAsia="en-US" w:bidi="ar-SA"/>
+        </w:rPr>
+        <w:t xml:space="preserve"> E' disponibile l'applicazione desktop per testare, oppure le librerie JAVA per integrare le funzioni nel codice.</w:t>
+      </w:r>
+    </w:p>
+    <w:p>
+      <w:pPr>
+        <w:pStyle w:val="Titolo1"/>
+        <w:rPr>
+          <w:lang w:eastAsia="en-US" w:bidi="ar-SA"/>
+        </w:rPr>
+      </w:pPr>
+      <w:r>
+        <w:rPr>
+          <w:lang w:eastAsia="en-US" w:bidi="ar-SA"/>
+        </w:rPr>
+        <w:lastRenderedPageBreak/>
+        <w:t>MAVEN</w:t>
+      </w:r>
+    </w:p>
+    <w:p>
+      <w:pPr>
+        <w:rPr>
+          <w:lang w:eastAsia="en-US" w:bidi="ar-SA"/>
+        </w:rPr>
+      </w:pPr>
+    </w:p>
+    <w:p>
+      <w:pPr>
+        <w:pStyle w:val="Titolo1"/>
+        <w:rPr>
+          <w:lang w:eastAsia="en-US" w:bidi="ar-SA"/>
+        </w:rPr>
+      </w:pPr>
+      <w:r>
+        <w:rPr>
+          <w:lang w:eastAsia="en-US" w:bidi="ar-SA"/>
+        </w:rPr>
+        <w:t>XAMPP</w:t>
+      </w:r>
+    </w:p>
+    <w:p>
+      <w:pPr>
+        <w:rPr>
+          <w:lang w:eastAsia="en-US" w:bidi="ar-SA"/>
+        </w:rPr>
+      </w:pPr>
+      <w:r>
+        <w:rPr>
+          <w:lang w:eastAsia="en-US" w:bidi="ar-SA"/>
+        </w:rPr>
+        <w:t>Una piattaforma software comprensiva di diversi tool per lo sviluppo web: un database MySql, un server Apache e Tomcat e gli strumenti di gestione come MyPHPAdmin. Attraverso XAMPP si è testato tutto il sistema nelle prime fasi di sviluppo, in quanto la semplicità del database fornito e del software di amministrazione ha reso il testing veloce ed efficiente.</w:t>
+      </w:r>
+    </w:p>
+    <w:p>
+      <w:pPr>
+        <w:pStyle w:val="Titolo1"/>
+        <w:rPr>
+          <w:highlight w:val="yellow"/>
+          <w:lang w:eastAsia="en-US" w:bidi="ar-SA"/>
+        </w:rPr>
+      </w:pPr>
+      <w:r>
+        <w:rPr>
+          <w:highlight w:val="yellow"/>
+          <w:lang w:eastAsia="en-US" w:bidi="ar-SA"/>
+        </w:rPr>
+        <w:t>MYSQL</w:t>
+      </w:r>
+      <w:r>
+        <w:rPr>
+          <w:highlight w:val="yellow"/>
+          <w:lang w:eastAsia="en-US" w:bidi="ar-SA"/>
+        </w:rPr>
+        <w:t xml:space="preserve"> - scrivi altro o toglilo</w:t>
+      </w:r>
+    </w:p>
+    <w:p>
+      <w:pPr>
+        <w:rPr>
+          <w:lang w:eastAsia="en-US" w:bidi="ar-SA"/>
+        </w:rPr>
+      </w:pPr>
+      <w:r>
+        <w:rPr>
+          <w:highlight w:val="yellow"/>
+          <w:lang w:eastAsia="en-US" w:bidi="ar-SA"/>
+        </w:rPr>
+        <w:t>MySql è il database open source più diffuso, è veloce da utilizzare e si adatta bene alle esigenze di testing e di sviluppo di applicazioni private.</w:t>
+      </w:r>
+    </w:p>
+    <w:p>
+      <w:pPr>
+        <w:pStyle w:val="Titolo1"/>
+        <w:rPr>
+          <w:lang w:eastAsia="en-US" w:bidi="ar-SA"/>
+        </w:rPr>
+      </w:pPr>
+      <w:r>
+        <w:rPr>
+          <w:lang w:eastAsia="en-US" w:bidi="ar-SA"/>
+        </w:rPr>
+        <w:t>HIBERNATE / JPA</w:t>
+      </w:r>
+    </w:p>
+    <w:p>
+      <w:pPr>
+        <w:rPr>
+          <w:lang w:eastAsia="en-US" w:bidi="ar-SA"/>
+        </w:rPr>
+      </w:pPr>
+      <w:r>
+        <w:rPr>
+          <w:lang w:eastAsia="en-US" w:bidi="ar-SA"/>
+        </w:rPr>
+        <w:t xml:space="preserve">Hibernate è un'implementazione dello standard </w:t>
+      </w:r>
+      <w:r>
+        <w:rPr>
+          <w:b/>
+          <w:lang w:eastAsia="en-US" w:bidi="ar-SA"/>
+        </w:rPr>
+        <w:t>JPA</w:t>
+      </w:r>
+      <w:r>
+        <w:rPr>
+          <w:lang w:eastAsia="en-US" w:bidi="ar-SA"/>
+        </w:rPr>
+        <w:t xml:space="preserve"> - Java Persistence API. Fornisce metodi per la comunicazione con il database e per il mapping delle tabelle in entità, cioè veri e propri oggetti Java (</w:t>
+      </w:r>
+      <w:r>
+        <w:rPr>
+          <w:b/>
+          <w:lang w:eastAsia="en-US" w:bidi="ar-SA"/>
+        </w:rPr>
+        <w:t>ORM</w:t>
+      </w:r>
+      <w:r>
+        <w:rPr>
+          <w:lang w:eastAsia="en-US" w:bidi="ar-SA"/>
+        </w:rPr>
+        <w:t xml:space="preserve"> - Object Relational Mapping).</w:t>
+      </w:r>
+    </w:p>
+    <w:p>
+      <w:pPr>
+        <w:pStyle w:val="Titolo2"/>
+        <w:rPr>
+          <w:lang w:eastAsia="en-US" w:bidi="ar-SA"/>
+        </w:rPr>
+      </w:pPr>
+      <w:r>
+        <w:rPr>
+          <w:lang w:eastAsia="en-US" w:bidi="ar-SA"/>
+        </w:rPr>
+        <w:lastRenderedPageBreak/>
+        <w:t xml:space="preserve">Grazie all'astrazione realizzata da JPA, tutte le letture e scritture sul database si sono svolte attraverso operazioni sugli oggetti. Inoltre il linguaggio di interrogazione </w:t>
+      </w:r>
+      <w:r>
+        <w:rPr>
+          <w:b/>
+          <w:lang w:eastAsia="en-US" w:bidi="ar-SA"/>
+        </w:rPr>
+        <w:t>JPQL</w:t>
+      </w:r>
+      <w:r>
+        <w:rPr>
+          <w:lang w:eastAsia="en-US" w:bidi="ar-SA"/>
+        </w:rPr>
+        <w:t xml:space="preserve"> - Java Persistence Query Language - permette di scrivere query in un linguaggio astratto indipendente dal dialetto SQL del database sottostante.</w:t>
+      </w:r>
+    </w:p>
+    <w:p>
+      <w:pPr>
+        <w:pStyle w:val="Titolo1"/>
+        <w:rPr>
+          <w:lang w:eastAsia="en-US" w:bidi="ar-SA"/>
+        </w:rPr>
+      </w:pPr>
+      <w:r>
+        <w:rPr>
+          <w:lang w:eastAsia="en-US" w:bidi="ar-SA"/>
+        </w:rPr>
+        <w:t>GIT</w:t>
+      </w:r>
+    </w:p>
+    <w:p>
+      <w:pPr>
+        <w:rPr>
+          <w:lang w:eastAsia="en-US" w:bidi="ar-SA"/>
+        </w:rPr>
+      </w:pPr>
+      <w:r>
+        <w:rPr>
+          <w:lang w:eastAsia="en-US" w:bidi="ar-SA"/>
+        </w:rPr>
+        <w:t xml:space="preserve">Il popolare software di versioning si è rivelato uno strumento molto ultile per gestire il progetto, soprattutto quando comincia ad assumere grandi dimensioni. L'intera repository si trova al seguente link: </w:t>
+      </w:r>
+      <w:r>
+        <w:rPr>
+          <w:lang w:eastAsia="en-US" w:bidi="ar-SA"/>
+        </w:rPr>
+        <w:t>https://bitbucket.org/IcedGarion/erweb</w:t>
+      </w:r>
+      <w:r>
+        <w:rPr>
+          <w:lang w:eastAsia="en-US" w:bidi="ar-SA"/>
+        </w:rPr>
+        <w:t xml:space="preserve"> </w:t>
+      </w:r>
+      <w:r>
+        <w:rPr>
+          <w:highlight w:val="yellow"/>
+          <w:lang w:eastAsia="en-US" w:bidi="ar-SA"/>
+        </w:rPr>
+        <w:t>(PRIVATO! METTERE SU GITHUB?)</w:t>
+      </w:r>
+    </w:p>
+    <w:p>
+      <w:pPr>
+        <w:rPr>
+          <w:lang w:eastAsia="en-US" w:bidi="ar-SA"/>
+        </w:rPr>
+      </w:pPr>
     </w:p>
     <w:sectPr>
       <w:footerReference w:type="default" r:id="rId11"/>

</xml_diff>

<commit_message>
Fixato bug del numero triplo di pubblicazione
</commit_message>
<xml_diff>
--- a/Tesi.docx
+++ b/Tesi.docx
@@ -178,7 +178,22 @@
         <w:pStyle w:val="Titolo2"/>
       </w:pPr>
       <w:r>
-        <w:t>Quando dei nuovi bandi sono esposti sulla Gazzetta sono scaricati e memorizzati; il sistema sceglie quali sono gli utenti registrati interessati ai nuovi bandi: analizza il testo del bando e cerca se sono presenti o no le parole chiave definite dagli utenti, poi li notifica.</w:t>
+        <w:t xml:space="preserve">L'applicazione viene lanciata con cadenza quotidiana: periodicamente si collega al sito web della Gazzetta Ufficiale e verifica la disponibilità di nuovi bandi di gara pubblica. Se non sono disponibili dei nuovi bandi, l'applicazione termina; se, invece, </w:t>
+      </w:r>
+      <w:r>
+        <w:t>dei nuovi bandi sono esposti sulla Gazzetta</w:t>
+      </w:r>
+      <w:r>
+        <w:t>, sono scaricati e memorizzati. I</w:t>
+      </w:r>
+      <w:r>
+        <w:t xml:space="preserve">l sistema </w:t>
+      </w:r>
+      <w:r>
+        <w:t xml:space="preserve">li analizza, estraendone le informazioni principali, poi </w:t>
+      </w:r>
+      <w:r>
+        <w:t>sceglie quali sono gli utenti registrati interessati ai nuovi bandi: analizza il testo del bando e cerca se sono presenti o no le parole chiave definite dagli utenti, poi li notifica.</w:t>
       </w:r>
     </w:p>
     <w:p>
@@ -195,7 +210,28 @@
         <w:t>notifiche</w:t>
       </w:r>
       <w:r>
-        <w:t xml:space="preserve"> avvengono tramite servizi Internet: un sito web e eventualmente posta elettronica, se l'utente lo ha specificato. In fase di registrazione l'utente definisce pertanto anche se desidera ricevere le notifiche per e-mail, oltre che visualizzarle sul sito web.</w:t>
+        <w:t xml:space="preserve"> avvengono tramite servizi Internet:</w:t>
+      </w:r>
+      <w:r>
+        <w:t xml:space="preserve"> delle e-mail sono inviate agli indirizzi di posta elettronica degli utenti</w:t>
+      </w:r>
+      <w:r>
+        <w:t>,</w:t>
+      </w:r>
+      <w:r>
+        <w:t xml:space="preserve"> decise in fase di registrazione. E' anche possibile ricevere aggiornamenti tramite un sito web, dove i nuovi bandi</w:t>
+      </w:r>
+      <w:r>
+        <w:t xml:space="preserve"> di interesse</w:t>
+      </w:r>
+      <w:r>
+        <w:t xml:space="preserve"> vengono esposti</w:t>
+      </w:r>
+      <w:r>
+        <w:t xml:space="preserve"> nell'area riservata a ciascun utente</w:t>
+      </w:r>
+      <w:r>
+        <w:t>.</w:t>
       </w:r>
     </w:p>
     <w:p>
@@ -245,8 +281,16 @@
         <w:rPr>
           <w:lang w:eastAsia="en-US" w:bidi="ar-SA"/>
         </w:rPr>
-        <w:t xml:space="preserve">al fine di poter disporre dei bandi di gara, è scaricarli. </w:t>
-      </w:r>
+        <w:t>al fine di poter disporre dei bandi di gara, è scaricarli.</w:t>
+      </w:r>
+    </w:p>
+    <w:p>
+      <w:pPr>
+        <w:pStyle w:val="Titolo2"/>
+        <w:rPr>
+          <w:lang w:eastAsia="en-US" w:bidi="ar-SA"/>
+        </w:rPr>
+      </w:pPr>
       <w:r>
         <w:rPr>
           <w:lang w:eastAsia="en-US" w:bidi="ar-SA"/>
@@ -696,7 +740,10 @@
     </w:p>
     <w:p>
       <w:r>
-        <w:t>Una volta ottenuto il testo di un bando, i</w:t>
+        <w:t>Ottenuto</w:t>
+      </w:r>
+      <w:r>
+        <w:t xml:space="preserve"> il testo di un bando, i</w:t>
       </w:r>
       <w:r>
         <w:t xml:space="preserve">l principale ostacolo nella realizzazione dell'applicazione, che determina anche la qualità dei dati racolti, è stato estrarre le informazioni principali riguardanti i bandi pubblici: più in particolare, il </w:t>
@@ -1880,13 +1927,287 @@
     </w:p>
     <w:p>
       <w:pPr>
+        <w:pStyle w:val="Nessunaspaziatura"/>
+      </w:pPr>
+      <w:r>
+        <w:lastRenderedPageBreak/>
+        <w:t>Notif</w:t>
+      </w:r>
+      <w:r>
+        <w:t>iche via e-mail</w:t>
+      </w:r>
+    </w:p>
+    <w:p>
+      <w:pPr>
+        <w:rPr>
+          <w:lang w:eastAsia="en-US" w:bidi="ar-SA"/>
+        </w:rPr>
+      </w:pPr>
+      <w:r>
+        <w:rPr>
+          <w:lang w:eastAsia="en-US" w:bidi="ar-SA"/>
+        </w:rPr>
+        <w:t xml:space="preserve">Una volta stabilito dall'applicazione che è necessario informare un utente della presenza di nuovi bandi di suo interesse, </w:t>
+      </w:r>
+      <w:r>
+        <w:rPr>
+          <w:lang w:eastAsia="en-US" w:bidi="ar-SA"/>
+        </w:rPr>
+        <w:t>occorre inviare per e-mail la notifica. Per ogni utente è creato un messaggio composto dai link a tutti i bandi di suo interesse.</w:t>
+      </w:r>
+    </w:p>
+    <w:p>
+      <w:pPr>
+        <w:pStyle w:val="Titolo2"/>
+        <w:rPr>
+          <w:lang w:eastAsia="en-US" w:bidi="ar-SA"/>
+        </w:rPr>
+      </w:pPr>
+      <w:r>
+        <w:rPr>
+          <w:lang w:eastAsia="en-US" w:bidi="ar-SA"/>
+        </w:rPr>
+        <w:t xml:space="preserve">Al fine di inviare mail tramite un'applicazione Java, è necessario interagire con il protocollo SMTP: l'interazione viene semplificata dalla libreria </w:t>
+      </w:r>
+      <w:r>
+        <w:rPr>
+          <w:b/>
+          <w:lang w:eastAsia="en-US" w:bidi="ar-SA"/>
+        </w:rPr>
+        <w:t>javax.mail</w:t>
+      </w:r>
+      <w:r>
+        <w:rPr>
+          <w:lang w:eastAsia="en-US" w:bidi="ar-SA"/>
+        </w:rPr>
+        <w:t>, che fornisce delle semplici funzioni per configurare il messaggio, inserendo soltanto le informazioni indispensabili, quali:</w:t>
+      </w:r>
+    </w:p>
+    <w:p>
+      <w:pPr>
+        <w:pStyle w:val="Titolo2"/>
+        <w:numPr>
+          <w:ilvl w:val="0"/>
+          <w:numId w:val="7"/>
+        </w:numPr>
+        <w:rPr>
+          <w:lang w:eastAsia="en-US" w:bidi="ar-SA"/>
+        </w:rPr>
+      </w:pPr>
+      <w:r>
+        <w:rPr>
+          <w:lang w:eastAsia="en-US" w:bidi="ar-SA"/>
+        </w:rPr>
+        <w:t>indirizzo di destin</w:t>
+      </w:r>
+      <w:r>
+        <w:rPr>
+          <w:lang w:eastAsia="en-US" w:bidi="ar-SA"/>
+        </w:rPr>
+        <w:t>azione</w:t>
+      </w:r>
+    </w:p>
+    <w:p>
+      <w:pPr>
+        <w:pStyle w:val="Titolo3"/>
+        <w:numPr>
+          <w:ilvl w:val="0"/>
+          <w:numId w:val="7"/>
+        </w:numPr>
+        <w:rPr>
+          <w:lang w:eastAsia="en-US" w:bidi="ar-SA"/>
+        </w:rPr>
+      </w:pPr>
+      <w:r>
+        <w:rPr>
+          <w:lang w:eastAsia="en-US" w:bidi="ar-SA"/>
+        </w:rPr>
+        <w:t>oggetto del messaggio</w:t>
+      </w:r>
+    </w:p>
+    <w:p>
+      <w:pPr>
+        <w:pStyle w:val="Titolo3"/>
+        <w:numPr>
+          <w:ilvl w:val="0"/>
+          <w:numId w:val="7"/>
+        </w:numPr>
+        <w:rPr>
+          <w:lang w:eastAsia="en-US" w:bidi="ar-SA"/>
+        </w:rPr>
+      </w:pPr>
+      <w:r>
+        <w:rPr>
+          <w:lang w:eastAsia="en-US" w:bidi="ar-SA"/>
+        </w:rPr>
+        <w:t>testo del messaggio</w:t>
+      </w:r>
+    </w:p>
+    <w:p>
+      <w:pPr>
+        <w:pStyle w:val="Titolo3"/>
+        <w:numPr>
+          <w:ilvl w:val="0"/>
+          <w:numId w:val="7"/>
+        </w:numPr>
+        <w:rPr>
+          <w:lang w:eastAsia="en-US" w:bidi="ar-SA"/>
+        </w:rPr>
+      </w:pPr>
+      <w:r>
+        <w:rPr>
+          <w:lang w:eastAsia="en-US" w:bidi="ar-SA"/>
+        </w:rPr>
+        <w:t>indirizzo del mittente</w:t>
+      </w:r>
+    </w:p>
+    <w:p>
+      <w:pPr>
+        <w:pStyle w:val="Titolo3"/>
+        <w:numPr>
+          <w:ilvl w:val="0"/>
+          <w:numId w:val="7"/>
+        </w:numPr>
+        <w:rPr>
+          <w:b/>
+          <w:lang w:eastAsia="en-US" w:bidi="ar-SA"/>
+        </w:rPr>
+      </w:pPr>
+      <w:r>
+        <w:rPr>
+          <w:b/>
+          <w:lang w:eastAsia="en-US" w:bidi="ar-SA"/>
+        </w:rPr>
+        <w:t>server smtp che gestisce la richiesta</w:t>
+      </w:r>
+    </w:p>
+    <w:p>
+      <w:pPr>
+        <w:pStyle w:val="Titolo3"/>
+        <w:numPr>
+          <w:ilvl w:val="0"/>
+          <w:numId w:val="7"/>
+        </w:numPr>
+        <w:rPr>
+          <w:lang w:eastAsia="en-US" w:bidi="ar-SA"/>
+        </w:rPr>
+      </w:pPr>
+      <w:r>
+        <w:rPr>
+          <w:lang w:eastAsia="en-US" w:bidi="ar-SA"/>
+        </w:rPr>
+        <w:t>informazioni sull'autenticazione per il server smtp (nome utente e password)</w:t>
+      </w:r>
+    </w:p>
+    <w:p>
+      <w:pPr>
+        <w:pStyle w:val="Titolo2"/>
+        <w:rPr>
+          <w:b/>
+          <w:lang w:eastAsia="en-US" w:bidi="ar-SA"/>
+        </w:rPr>
+      </w:pPr>
+      <w:r>
+        <w:rPr>
+          <w:lang w:eastAsia="en-US" w:bidi="ar-SA"/>
+        </w:rPr>
+        <w:t xml:space="preserve">Come indirizzo di mail "istituzionale" è stato utilizzato ....... </w:t>
+      </w:r>
+      <w:r>
+        <w:rPr>
+          <w:b/>
+          <w:highlight w:val="yellow"/>
+          <w:lang w:eastAsia="en-US" w:bidi="ar-SA"/>
+        </w:rPr>
+        <w:t>INDIRIZZO ERWE</w:t>
+      </w:r>
+      <w:r>
+        <w:rPr>
+          <w:b/>
+          <w:lang w:eastAsia="en-US" w:bidi="ar-SA"/>
+        </w:rPr>
+        <w:t>B</w:t>
+      </w:r>
+      <w:r>
+        <w:rPr>
+          <w:lang w:eastAsia="en-US" w:bidi="ar-SA"/>
+        </w:rPr>
+        <w:t xml:space="preserve">, con il relativo server smtp collegato  </w:t>
+      </w:r>
+      <w:r>
+        <w:rPr>
+          <w:b/>
+          <w:highlight w:val="yellow"/>
+          <w:lang w:eastAsia="en-US" w:bidi="ar-SA"/>
+        </w:rPr>
+        <w:t>SMTP ERWEB</w:t>
+      </w:r>
+    </w:p>
+    <w:p>
+      <w:pPr>
+        <w:rPr>
+          <w:lang w:eastAsia="en-US" w:bidi="ar-SA"/>
+        </w:rPr>
+      </w:pPr>
+    </w:p>
+    <w:p>
+      <w:pPr>
+        <w:rPr>
+          <w:lang w:eastAsia="en-US" w:bidi="ar-SA"/>
+        </w:rPr>
+      </w:pPr>
+    </w:p>
+    <w:p>
+      <w:pPr>
+        <w:rPr>
+          <w:b/>
+          <w:lang w:eastAsia="en-US" w:bidi="ar-SA"/>
+        </w:rPr>
+      </w:pPr>
+      <w:r>
+        <w:rPr>
+          <w:b/>
+          <w:highlight w:val="yellow"/>
+          <w:lang w:eastAsia="en-US" w:bidi="ar-SA"/>
+        </w:rPr>
+        <w:t>DA AMPLIARE! (UNA VOLTA CONFIGURATA BENE LA MAIL)</w:t>
+      </w:r>
+    </w:p>
+    <w:p>
+      <w:pPr>
+        <w:spacing w:line="240" w:lineRule="auto"/>
+        <w:rPr>
+          <w:rFonts w:eastAsiaTheme="majorEastAsia" w:cs="Mangal"/>
+          <w:b/>
+          <w:bCs/>
+          <w:sz w:val="32"/>
+          <w:szCs w:val="25"/>
+          <w:highlight w:val="yellow"/>
+        </w:rPr>
+      </w:pPr>
+      <w:r>
+        <w:rPr>
+          <w:highlight w:val="yellow"/>
+        </w:rPr>
+        <w:br w:type="page"/>
+      </w:r>
+    </w:p>
+    <w:p>
+      <w:pPr>
         <w:pStyle w:val="Titolo1"/>
-      </w:pPr>
-      <w:r>
         <w:rPr>
           <w:highlight w:val="yellow"/>
         </w:rPr>
-        <w:lastRenderedPageBreak/>
+      </w:pPr>
+    </w:p>
+    <w:p>
+      <w:pPr>
+        <w:pStyle w:val="Titolo1"/>
+      </w:pPr>
+      <w:r>
+        <w:rPr>
+          <w:highlight w:val="yellow"/>
+        </w:rPr>
         <w:t>ALTRI PROBLEMI PRINCIPALI? TIPO DATE DEI BANDI? O QUALSIASI COSA PER OCCUPARE SPAZIO</w:t>
       </w:r>
     </w:p>
@@ -4609,10 +4930,37 @@
     </w:p>
     <w:p>
       <w:pPr>
-        <w:rPr>
-          <w:lang w:eastAsia="en-US" w:bidi="ar-SA"/>
-        </w:rPr>
-      </w:pPr>
+        <w:pStyle w:val="Titolo1"/>
+        <w:rPr>
+          <w:lang w:eastAsia="en-US" w:bidi="ar-SA"/>
+        </w:rPr>
+      </w:pPr>
+      <w:r>
+        <w:rPr>
+          <w:lang w:eastAsia="en-US" w:bidi="ar-SA"/>
+        </w:rPr>
+        <w:t>LIBRERIE UTILI</w:t>
+      </w:r>
+    </w:p>
+    <w:p>
+      <w:r>
+        <w:t>Javax.mail</w:t>
+      </w:r>
+    </w:p>
+    <w:p>
+      <w:r>
+        <w:t>Weka</w:t>
+      </w:r>
+    </w:p>
+    <w:p>
+      <w:r>
+        <w:t>Apache HttpClient</w:t>
+      </w:r>
+    </w:p>
+    <w:p>
+      <w:r>
+        <w:t>ecc</w:t>
+      </w:r>
     </w:p>
     <w:sectPr>
       <w:footerReference w:type="default" r:id="rId11"/>
@@ -4803,6 +5151,119 @@
     </w:lvl>
   </w:abstractNum>
   <w:abstractNum w:abstractNumId="1">
+    <w:nsid w:val="38BD6BAE"/>
+    <w:multiLevelType w:val="hybridMultilevel"/>
+    <w:tmpl w:val="F140C16C"/>
+    <w:lvl w:ilvl="0" w:tplc="04100001">
+      <w:start w:val="1"/>
+      <w:numFmt w:val="bullet"/>
+      <w:lvlText w:val=""/>
+      <w:lvlJc w:val="left"/>
+      <w:pPr>
+        <w:ind w:left="720" w:hanging="360"/>
+      </w:pPr>
+      <w:rPr>
+        <w:rFonts w:ascii="Symbol" w:hAnsi="Symbol" w:hint="default"/>
+      </w:rPr>
+    </w:lvl>
+    <w:lvl w:ilvl="1" w:tplc="04100003" w:tentative="1">
+      <w:start w:val="1"/>
+      <w:numFmt w:val="bullet"/>
+      <w:lvlText w:val="o"/>
+      <w:lvlJc w:val="left"/>
+      <w:pPr>
+        <w:ind w:left="1440" w:hanging="360"/>
+      </w:pPr>
+      <w:rPr>
+        <w:rFonts w:ascii="Courier New" w:hAnsi="Courier New" w:cs="Courier New" w:hint="default"/>
+      </w:rPr>
+    </w:lvl>
+    <w:lvl w:ilvl="2" w:tplc="04100005" w:tentative="1">
+      <w:start w:val="1"/>
+      <w:numFmt w:val="bullet"/>
+      <w:lvlText w:val=""/>
+      <w:lvlJc w:val="left"/>
+      <w:pPr>
+        <w:ind w:left="2160" w:hanging="360"/>
+      </w:pPr>
+      <w:rPr>
+        <w:rFonts w:ascii="Wingdings" w:hAnsi="Wingdings" w:hint="default"/>
+      </w:rPr>
+    </w:lvl>
+    <w:lvl w:ilvl="3" w:tplc="04100001" w:tentative="1">
+      <w:start w:val="1"/>
+      <w:numFmt w:val="bullet"/>
+      <w:lvlText w:val=""/>
+      <w:lvlJc w:val="left"/>
+      <w:pPr>
+        <w:ind w:left="2880" w:hanging="360"/>
+      </w:pPr>
+      <w:rPr>
+        <w:rFonts w:ascii="Symbol" w:hAnsi="Symbol" w:hint="default"/>
+      </w:rPr>
+    </w:lvl>
+    <w:lvl w:ilvl="4" w:tplc="04100003" w:tentative="1">
+      <w:start w:val="1"/>
+      <w:numFmt w:val="bullet"/>
+      <w:lvlText w:val="o"/>
+      <w:lvlJc w:val="left"/>
+      <w:pPr>
+        <w:ind w:left="3600" w:hanging="360"/>
+      </w:pPr>
+      <w:rPr>
+        <w:rFonts w:ascii="Courier New" w:hAnsi="Courier New" w:cs="Courier New" w:hint="default"/>
+      </w:rPr>
+    </w:lvl>
+    <w:lvl w:ilvl="5" w:tplc="04100005" w:tentative="1">
+      <w:start w:val="1"/>
+      <w:numFmt w:val="bullet"/>
+      <w:lvlText w:val=""/>
+      <w:lvlJc w:val="left"/>
+      <w:pPr>
+        <w:ind w:left="4320" w:hanging="360"/>
+      </w:pPr>
+      <w:rPr>
+        <w:rFonts w:ascii="Wingdings" w:hAnsi="Wingdings" w:hint="default"/>
+      </w:rPr>
+    </w:lvl>
+    <w:lvl w:ilvl="6" w:tplc="04100001" w:tentative="1">
+      <w:start w:val="1"/>
+      <w:numFmt w:val="bullet"/>
+      <w:lvlText w:val=""/>
+      <w:lvlJc w:val="left"/>
+      <w:pPr>
+        <w:ind w:left="5040" w:hanging="360"/>
+      </w:pPr>
+      <w:rPr>
+        <w:rFonts w:ascii="Symbol" w:hAnsi="Symbol" w:hint="default"/>
+      </w:rPr>
+    </w:lvl>
+    <w:lvl w:ilvl="7" w:tplc="04100003" w:tentative="1">
+      <w:start w:val="1"/>
+      <w:numFmt w:val="bullet"/>
+      <w:lvlText w:val="o"/>
+      <w:lvlJc w:val="left"/>
+      <w:pPr>
+        <w:ind w:left="5760" w:hanging="360"/>
+      </w:pPr>
+      <w:rPr>
+        <w:rFonts w:ascii="Courier New" w:hAnsi="Courier New" w:cs="Courier New" w:hint="default"/>
+      </w:rPr>
+    </w:lvl>
+    <w:lvl w:ilvl="8" w:tplc="04100005" w:tentative="1">
+      <w:start w:val="1"/>
+      <w:numFmt w:val="bullet"/>
+      <w:lvlText w:val=""/>
+      <w:lvlJc w:val="left"/>
+      <w:pPr>
+        <w:ind w:left="6480" w:hanging="360"/>
+      </w:pPr>
+      <w:rPr>
+        <w:rFonts w:ascii="Wingdings" w:hAnsi="Wingdings" w:hint="default"/>
+      </w:rPr>
+    </w:lvl>
+  </w:abstractNum>
+  <w:abstractNum w:abstractNumId="2">
     <w:nsid w:val="3A806FEC"/>
     <w:multiLevelType w:val="multilevel"/>
     <w:tmpl w:val="0410001F"/>
@@ -4916,7 +5377,7 @@
       </w:rPr>
     </w:lvl>
   </w:abstractNum>
-  <w:abstractNum w:abstractNumId="2">
+  <w:abstractNum w:abstractNumId="3">
     <w:nsid w:val="4EC468DA"/>
     <w:multiLevelType w:val="hybridMultilevel"/>
     <w:tmpl w:val="4D6EC662"/>
@@ -5029,16 +5490,16 @@
       </w:rPr>
     </w:lvl>
   </w:abstractNum>
-  <w:abstractNum w:abstractNumId="3">
+  <w:abstractNum w:abstractNumId="4">
     <w:nsid w:val="69716165"/>
     <w:multiLevelType w:val="multilevel"/>
     <w:tmpl w:val="0410001F"/>
     <w:numStyleLink w:val="Stile1"/>
   </w:abstractNum>
-  <w:abstractNum w:abstractNumId="4">
-    <w:nsid w:val="760C0D9F"/>
+  <w:abstractNum w:abstractNumId="5">
+    <w:nsid w:val="708163DC"/>
     <w:multiLevelType w:val="hybridMultilevel"/>
-    <w:tmpl w:val="0BEC9808"/>
+    <w:tmpl w:val="926CAD1E"/>
     <w:lvl w:ilvl="0" w:tplc="04100001">
       <w:start w:val="1"/>
       <w:numFmt w:val="bullet"/>
@@ -5148,20 +5609,139 @@
       </w:rPr>
     </w:lvl>
   </w:abstractNum>
+  <w:abstractNum w:abstractNumId="6">
+    <w:nsid w:val="760C0D9F"/>
+    <w:multiLevelType w:val="hybridMultilevel"/>
+    <w:tmpl w:val="0BEC9808"/>
+    <w:lvl w:ilvl="0" w:tplc="04100001">
+      <w:start w:val="1"/>
+      <w:numFmt w:val="bullet"/>
+      <w:lvlText w:val=""/>
+      <w:lvlJc w:val="left"/>
+      <w:pPr>
+        <w:ind w:left="720" w:hanging="360"/>
+      </w:pPr>
+      <w:rPr>
+        <w:rFonts w:ascii="Symbol" w:hAnsi="Symbol" w:hint="default"/>
+      </w:rPr>
+    </w:lvl>
+    <w:lvl w:ilvl="1" w:tplc="04100003" w:tentative="1">
+      <w:start w:val="1"/>
+      <w:numFmt w:val="bullet"/>
+      <w:lvlText w:val="o"/>
+      <w:lvlJc w:val="left"/>
+      <w:pPr>
+        <w:ind w:left="1440" w:hanging="360"/>
+      </w:pPr>
+      <w:rPr>
+        <w:rFonts w:ascii="Courier New" w:hAnsi="Courier New" w:cs="Courier New" w:hint="default"/>
+      </w:rPr>
+    </w:lvl>
+    <w:lvl w:ilvl="2" w:tplc="04100005" w:tentative="1">
+      <w:start w:val="1"/>
+      <w:numFmt w:val="bullet"/>
+      <w:lvlText w:val=""/>
+      <w:lvlJc w:val="left"/>
+      <w:pPr>
+        <w:ind w:left="2160" w:hanging="360"/>
+      </w:pPr>
+      <w:rPr>
+        <w:rFonts w:ascii="Wingdings" w:hAnsi="Wingdings" w:hint="default"/>
+      </w:rPr>
+    </w:lvl>
+    <w:lvl w:ilvl="3" w:tplc="04100001" w:tentative="1">
+      <w:start w:val="1"/>
+      <w:numFmt w:val="bullet"/>
+      <w:lvlText w:val=""/>
+      <w:lvlJc w:val="left"/>
+      <w:pPr>
+        <w:ind w:left="2880" w:hanging="360"/>
+      </w:pPr>
+      <w:rPr>
+        <w:rFonts w:ascii="Symbol" w:hAnsi="Symbol" w:hint="default"/>
+      </w:rPr>
+    </w:lvl>
+    <w:lvl w:ilvl="4" w:tplc="04100003" w:tentative="1">
+      <w:start w:val="1"/>
+      <w:numFmt w:val="bullet"/>
+      <w:lvlText w:val="o"/>
+      <w:lvlJc w:val="left"/>
+      <w:pPr>
+        <w:ind w:left="3600" w:hanging="360"/>
+      </w:pPr>
+      <w:rPr>
+        <w:rFonts w:ascii="Courier New" w:hAnsi="Courier New" w:cs="Courier New" w:hint="default"/>
+      </w:rPr>
+    </w:lvl>
+    <w:lvl w:ilvl="5" w:tplc="04100005" w:tentative="1">
+      <w:start w:val="1"/>
+      <w:numFmt w:val="bullet"/>
+      <w:lvlText w:val=""/>
+      <w:lvlJc w:val="left"/>
+      <w:pPr>
+        <w:ind w:left="4320" w:hanging="360"/>
+      </w:pPr>
+      <w:rPr>
+        <w:rFonts w:ascii="Wingdings" w:hAnsi="Wingdings" w:hint="default"/>
+      </w:rPr>
+    </w:lvl>
+    <w:lvl w:ilvl="6" w:tplc="04100001" w:tentative="1">
+      <w:start w:val="1"/>
+      <w:numFmt w:val="bullet"/>
+      <w:lvlText w:val=""/>
+      <w:lvlJc w:val="left"/>
+      <w:pPr>
+        <w:ind w:left="5040" w:hanging="360"/>
+      </w:pPr>
+      <w:rPr>
+        <w:rFonts w:ascii="Symbol" w:hAnsi="Symbol" w:hint="default"/>
+      </w:rPr>
+    </w:lvl>
+    <w:lvl w:ilvl="7" w:tplc="04100003" w:tentative="1">
+      <w:start w:val="1"/>
+      <w:numFmt w:val="bullet"/>
+      <w:lvlText w:val="o"/>
+      <w:lvlJc w:val="left"/>
+      <w:pPr>
+        <w:ind w:left="5760" w:hanging="360"/>
+      </w:pPr>
+      <w:rPr>
+        <w:rFonts w:ascii="Courier New" w:hAnsi="Courier New" w:cs="Courier New" w:hint="default"/>
+      </w:rPr>
+    </w:lvl>
+    <w:lvl w:ilvl="8" w:tplc="04100005" w:tentative="1">
+      <w:start w:val="1"/>
+      <w:numFmt w:val="bullet"/>
+      <w:lvlText w:val=""/>
+      <w:lvlJc w:val="left"/>
+      <w:pPr>
+        <w:ind w:left="6480" w:hanging="360"/>
+      </w:pPr>
+      <w:rPr>
+        <w:rFonts w:ascii="Wingdings" w:hAnsi="Wingdings" w:hint="default"/>
+      </w:rPr>
+    </w:lvl>
+  </w:abstractNum>
   <w:num w:numId="1">
-    <w:abstractNumId w:val="3"/>
+    <w:abstractNumId w:val="4"/>
   </w:num>
   <w:num w:numId="2">
-    <w:abstractNumId w:val="1"/>
+    <w:abstractNumId w:val="2"/>
   </w:num>
   <w:num w:numId="3">
     <w:abstractNumId w:val="0"/>
   </w:num>
   <w:num w:numId="4">
-    <w:abstractNumId w:val="4"/>
+    <w:abstractNumId w:val="6"/>
   </w:num>
   <w:num w:numId="5">
-    <w:abstractNumId w:val="2"/>
+    <w:abstractNumId w:val="3"/>
+  </w:num>
+  <w:num w:numId="6">
+    <w:abstractNumId w:val="5"/>
+  </w:num>
+  <w:num w:numId="7">
+    <w:abstractNumId w:val="1"/>
   </w:num>
 </w:numbering>
 </file>

</xml_diff>

<commit_message>
Prova spring 3.2.5 con errori
</commit_message>
<xml_diff>
--- a/Tesi.docx
+++ b/Tesi.docx
@@ -10,6 +10,9 @@
       <w:r>
         <w:t>Tesi</w:t>
       </w:r>
+      <w:r>
+        <w:t xml:space="preserve"> (titolo preciso da definire)</w:t>
+      </w:r>
     </w:p>
     <w:p>
       <w:pPr>
@@ -17,11 +20,6 @@
       </w:pPr>
       <w:r>
         <w:t>Sommario</w:t>
-      </w:r>
-    </w:p>
-    <w:p>
-      <w:r>
-        <w:t>...</w:t>
       </w:r>
     </w:p>
     <w:p>
@@ -43,7 +41,25 @@
     </w:p>
     <w:p>
       <w:r>
-        <w:t>Tocca tutti gli argomenti. Scrivi alla fine.</w:t>
+        <w:t>Tocca</w:t>
+      </w:r>
+      <w:r>
+        <w:t>re</w:t>
+      </w:r>
+      <w:r>
+        <w:t xml:space="preserve"> tutti gli argomenti. </w:t>
+      </w:r>
+      <w:r>
+        <w:t>Da s</w:t>
+      </w:r>
+      <w:r>
+        <w:t>criv</w:t>
+      </w:r>
+      <w:r>
+        <w:t>ere</w:t>
+      </w:r>
+      <w:r>
+        <w:t xml:space="preserve"> alla fine.</w:t>
       </w:r>
     </w:p>
     <w:p>
@@ -334,13 +350,21 @@
           <w:highlight w:val="yellow"/>
           <w:lang w:eastAsia="en-US" w:bidi="ar-SA"/>
         </w:rPr>
-        <w:t>IMMAGINI TIPO ANALISI?</w:t>
-      </w:r>
-      <w:r>
-        <w:rPr>
-          <w:lang w:eastAsia="en-US" w:bidi="ar-SA"/>
-        </w:rPr>
-        <w:t>.</w:t>
+        <w:t>SERIE DI SCREENSHOT</w:t>
+      </w:r>
+      <w:r>
+        <w:rPr>
+          <w:highlight w:val="yellow"/>
+          <w:lang w:eastAsia="en-US" w:bidi="ar-SA"/>
+        </w:rPr>
+        <w:t xml:space="preserve"> PER ARRIVARE AI BANDI PUBBLICI</w:t>
+      </w:r>
+      <w:r>
+        <w:rPr>
+          <w:highlight w:val="yellow"/>
+          <w:lang w:eastAsia="en-US" w:bidi="ar-SA"/>
+        </w:rPr>
+        <w:t>?</w:t>
       </w:r>
     </w:p>
     <w:p>
@@ -2115,6 +2139,12 @@
       </w:r>
       <w:r>
         <w:rPr>
+          <w:lang w:eastAsia="en-US" w:bidi="ar-SA"/>
+        </w:rPr>
+        <w:t>(</w:t>
+      </w:r>
+      <w:r>
+        <w:rPr>
           <w:b/>
           <w:highlight w:val="yellow"/>
           <w:lang w:eastAsia="en-US" w:bidi="ar-SA"/>
@@ -2130,9 +2160,22 @@
       </w:r>
       <w:r>
         <w:rPr>
+          <w:b/>
+          <w:lang w:eastAsia="en-US" w:bidi="ar-SA"/>
+        </w:rPr>
+        <w:t>)</w:t>
+      </w:r>
+      <w:r>
+        <w:rPr>
           <w:lang w:eastAsia="en-US" w:bidi="ar-SA"/>
         </w:rPr>
         <w:t xml:space="preserve">, con il relativo server smtp collegato  </w:t>
+      </w:r>
+      <w:r>
+        <w:rPr>
+          <w:lang w:eastAsia="en-US" w:bidi="ar-SA"/>
+        </w:rPr>
+        <w:t>(</w:t>
       </w:r>
       <w:r>
         <w:rPr>
@@ -2142,6 +2185,13 @@
         </w:rPr>
         <w:t>SMTP ERWEB</w:t>
       </w:r>
+      <w:r>
+        <w:rPr>
+          <w:b/>
+          <w:lang w:eastAsia="en-US" w:bidi="ar-SA"/>
+        </w:rPr>
+        <w:t>)</w:t>
+      </w:r>
     </w:p>
     <w:p>
       <w:pPr>
@@ -2170,7 +2220,31 @@
           <w:highlight w:val="yellow"/>
           <w:lang w:eastAsia="en-US" w:bidi="ar-SA"/>
         </w:rPr>
-        <w:t>DA AMPLIARE! (UNA VOLTA CONFIGURATA BENE LA MAIL)</w:t>
+        <w:t>DA AMPLIARE</w:t>
+      </w:r>
+      <w:r>
+        <w:rPr>
+          <w:b/>
+          <w:highlight w:val="yellow"/>
+          <w:lang w:eastAsia="en-US" w:bidi="ar-SA"/>
+        </w:rPr>
+        <w:t xml:space="preserve"> </w:t>
+      </w:r>
+      <w:r>
+        <w:rPr>
+          <w:b/>
+          <w:highlight w:val="yellow"/>
+          <w:lang w:eastAsia="en-US" w:bidi="ar-SA"/>
+        </w:rPr>
+        <w:t>UNA</w:t>
+      </w:r>
+      <w:r>
+        <w:rPr>
+          <w:b/>
+          <w:highlight w:val="yellow"/>
+          <w:lang w:eastAsia="en-US" w:bidi="ar-SA"/>
+        </w:rPr>
+        <w:t xml:space="preserve"> VOLTA CONFIGURATA BENE LA MAIL</w:t>
       </w:r>
     </w:p>
     <w:p>
@@ -2192,26 +2266,6 @@
         <w:br w:type="page"/>
       </w:r>
     </w:p>
-    <w:p>
-      <w:pPr>
-        <w:pStyle w:val="Titolo1"/>
-        <w:rPr>
-          <w:highlight w:val="yellow"/>
-        </w:rPr>
-      </w:pPr>
-    </w:p>
-    <w:p>
-      <w:pPr>
-        <w:pStyle w:val="Titolo1"/>
-      </w:pPr>
-      <w:r>
-        <w:rPr>
-          <w:highlight w:val="yellow"/>
-        </w:rPr>
-        <w:t>ALTRI PROBLEMI PRINCIPALI? TIPO DATE DEI BANDI? O QUALSIASI COSA PER OCCUPARE SPAZIO</w:t>
-      </w:r>
-    </w:p>
-    <w:p/>
     <w:p>
       <w:pPr>
         <w:pStyle w:val="Titolo3"/>
@@ -4495,35 +4549,6 @@
     <w:p>
       <w:pPr>
         <w:rPr>
-          <w:highlight w:val="yellow"/>
-          <w:lang w:eastAsia="en-US" w:bidi="ar-SA"/>
-        </w:rPr>
-      </w:pPr>
-      <w:r>
-        <w:rPr>
-          <w:highlight w:val="yellow"/>
-          <w:lang w:eastAsia="en-US" w:bidi="ar-SA"/>
-        </w:rPr>
-        <w:t>TOP - DOWN:</w:t>
-      </w:r>
-    </w:p>
-    <w:p>
-      <w:pPr>
-        <w:rPr>
-          <w:lang w:eastAsia="en-US" w:bidi="ar-SA"/>
-        </w:rPr>
-      </w:pPr>
-      <w:r>
-        <w:rPr>
-          <w:highlight w:val="yellow"/>
-          <w:lang w:eastAsia="en-US" w:bidi="ar-SA"/>
-        </w:rPr>
-        <w:t>prima in generale e poi ogni modulo, dettagliato</w:t>
-      </w:r>
-    </w:p>
-    <w:p>
-      <w:pPr>
-        <w:rPr>
           <w:lang w:eastAsia="en-US" w:bidi="ar-SA"/>
         </w:rPr>
       </w:pPr>
@@ -4566,17 +4591,10 @@
     </w:p>
     <w:p>
       <w:pPr>
-        <w:pStyle w:val="Titolo1"/>
-        <w:rPr>
-          <w:lang w:eastAsia="en-US" w:bidi="ar-SA"/>
-        </w:rPr>
-      </w:pPr>
-      <w:r>
-        <w:rPr>
-          <w:highlight w:val="yellow"/>
-          <w:lang w:eastAsia="en-US" w:bidi="ar-SA"/>
-        </w:rPr>
-        <w:t>STACK TECNOLOGICO E DESCRIZIONI DI OGNI PEZZO</w:t>
+        <w:pStyle w:val="Nessunaspaziatura"/>
+      </w:pPr>
+      <w:r>
+        <w:t>STACK TECNOLOGICO</w:t>
       </w:r>
     </w:p>
     <w:p>
@@ -4697,16 +4715,9 @@
       </w:r>
       <w:r>
         <w:rPr>
-          <w:highlight w:val="yellow"/>
-          <w:lang w:eastAsia="en-US" w:bidi="ar-SA"/>
-        </w:rPr>
-        <w:t>(esempi)</w:t>
-      </w:r>
-      <w:r>
-        <w:rPr>
-          <w:lang w:eastAsia="en-US" w:bidi="ar-SA"/>
-        </w:rPr>
-        <w:t xml:space="preserve"> si trova una funzione di classificazione di testi, utilizzata in questo progetto al fine di riconoscere i gli oggetti dei bandi.</w:t>
+          <w:lang w:eastAsia="en-US" w:bidi="ar-SA"/>
+        </w:rPr>
+        <w:t>si trova una funzione di classificazione di testi, utilizzata in questo progetto al fine di riconoscere i gli oggetti dei bandi.</w:t>
       </w:r>
       <w:r>
         <w:rPr>
@@ -4768,37 +4779,140 @@
       <w:pPr>
         <w:pStyle w:val="Titolo1"/>
         <w:rPr>
+          <w:lang w:eastAsia="en-US" w:bidi="ar-SA"/>
+        </w:rPr>
+      </w:pPr>
+      <w:r>
+        <w:rPr>
+          <w:lang w:eastAsia="en-US" w:bidi="ar-SA"/>
+        </w:rPr>
+        <w:t>HIBERNATE / JPA</w:t>
+      </w:r>
+    </w:p>
+    <w:p>
+      <w:pPr>
+        <w:rPr>
+          <w:lang w:eastAsia="en-US" w:bidi="ar-SA"/>
+        </w:rPr>
+      </w:pPr>
+      <w:r>
+        <w:rPr>
+          <w:lang w:eastAsia="en-US" w:bidi="ar-SA"/>
+        </w:rPr>
+        <w:t xml:space="preserve">Hibernate è un'implementazione dello standard </w:t>
+      </w:r>
+      <w:r>
+        <w:rPr>
+          <w:b/>
+          <w:lang w:eastAsia="en-US" w:bidi="ar-SA"/>
+        </w:rPr>
+        <w:t>JPA</w:t>
+      </w:r>
+      <w:r>
+        <w:rPr>
+          <w:lang w:eastAsia="en-US" w:bidi="ar-SA"/>
+        </w:rPr>
+        <w:t xml:space="preserve"> - Java Persistence API. Fornisce metodi per la comunicazione con il database e per il mapping delle tabelle in entità, cioè veri e propri oggetti Java (</w:t>
+      </w:r>
+      <w:r>
+        <w:rPr>
+          <w:b/>
+          <w:lang w:eastAsia="en-US" w:bidi="ar-SA"/>
+        </w:rPr>
+        <w:t>ORM</w:t>
+      </w:r>
+      <w:r>
+        <w:rPr>
+          <w:lang w:eastAsia="en-US" w:bidi="ar-SA"/>
+        </w:rPr>
+        <w:t xml:space="preserve"> - Object Relational Mapping).</w:t>
+      </w:r>
+    </w:p>
+    <w:p>
+      <w:pPr>
+        <w:pStyle w:val="Titolo2"/>
+        <w:rPr>
+          <w:lang w:eastAsia="en-US" w:bidi="ar-SA"/>
+        </w:rPr>
+      </w:pPr>
+      <w:r>
+        <w:rPr>
+          <w:lang w:eastAsia="en-US" w:bidi="ar-SA"/>
+        </w:rPr>
+        <w:t xml:space="preserve">Grazie all'astrazione realizzata da JPA, tutte le letture e scritture sul database si sono svolte attraverso operazioni sugli oggetti. Inoltre il linguaggio di interrogazione </w:t>
+      </w:r>
+      <w:r>
+        <w:rPr>
+          <w:b/>
+          <w:lang w:eastAsia="en-US" w:bidi="ar-SA"/>
+        </w:rPr>
+        <w:t>JPQL</w:t>
+      </w:r>
+      <w:r>
+        <w:rPr>
+          <w:lang w:eastAsia="en-US" w:bidi="ar-SA"/>
+        </w:rPr>
+        <w:t xml:space="preserve"> - Java Persistence Query Language - permette di scrivere query in un linguaggio astratto indipendente dal dialetto SQL del database sottostante.</w:t>
+      </w:r>
+    </w:p>
+    <w:p>
+      <w:pPr>
+        <w:pStyle w:val="Titolo1"/>
+        <w:rPr>
+          <w:lang w:eastAsia="en-US" w:bidi="ar-SA"/>
+        </w:rPr>
+      </w:pPr>
+      <w:r>
+        <w:rPr>
+          <w:lang w:eastAsia="en-US" w:bidi="ar-SA"/>
+        </w:rPr>
+        <w:t>GIT</w:t>
+      </w:r>
+    </w:p>
+    <w:p>
+      <w:pPr>
+        <w:rPr>
+          <w:lang w:eastAsia="en-US" w:bidi="ar-SA"/>
+        </w:rPr>
+      </w:pPr>
+      <w:r>
+        <w:rPr>
+          <w:lang w:eastAsia="en-US" w:bidi="ar-SA"/>
+        </w:rPr>
+        <w:t xml:space="preserve">Il popolare software di versioning si è rivelato uno strumento molto ultile per gestire il progetto, soprattutto quando comincia ad assumere grandi dimensioni. L'intera repository si trova al seguente link: </w:t>
+      </w:r>
+      <w:r>
+        <w:rPr>
+          <w:lang w:eastAsia="en-US" w:bidi="ar-SA"/>
+        </w:rPr>
+        <w:t>https://bitbucket.org/IcedGarion/erweb</w:t>
+      </w:r>
+      <w:r>
+        <w:rPr>
+          <w:lang w:eastAsia="en-US" w:bidi="ar-SA"/>
+        </w:rPr>
+        <w:t xml:space="preserve"> </w:t>
+      </w:r>
+      <w:r>
+        <w:rPr>
           <w:highlight w:val="yellow"/>
           <w:lang w:eastAsia="en-US" w:bidi="ar-SA"/>
         </w:rPr>
-      </w:pPr>
+        <w:t xml:space="preserve">(PRIVATO! </w:t>
+      </w:r>
       <w:r>
         <w:rPr>
           <w:highlight w:val="yellow"/>
           <w:lang w:eastAsia="en-US" w:bidi="ar-SA"/>
         </w:rPr>
-        <w:t>MYSQL</w:t>
+        <w:t xml:space="preserve">DA </w:t>
       </w:r>
       <w:r>
         <w:rPr>
           <w:highlight w:val="yellow"/>
           <w:lang w:eastAsia="en-US" w:bidi="ar-SA"/>
         </w:rPr>
-        <w:t xml:space="preserve"> - scrivi altro o toglilo</w:t>
-      </w:r>
-    </w:p>
-    <w:p>
-      <w:pPr>
-        <w:rPr>
-          <w:lang w:eastAsia="en-US" w:bidi="ar-SA"/>
-        </w:rPr>
-      </w:pPr>
-      <w:r>
-        <w:rPr>
-          <w:highlight w:val="yellow"/>
-          <w:lang w:eastAsia="en-US" w:bidi="ar-SA"/>
-        </w:rPr>
-        <w:t>MySql è il database open source più diffuso, è veloce da utilizzare e si adatta bene alle esigenze di testing e di sviluppo di applicazioni private.</w:t>
+        <w:t>METTERE SU GITHUB?)</w:t>
       </w:r>
     </w:p>
     <w:p>
@@ -4812,133 +4926,7 @@
         <w:rPr>
           <w:lang w:eastAsia="en-US" w:bidi="ar-SA"/>
         </w:rPr>
-        <w:t>HIBERNATE / JPA</w:t>
-      </w:r>
-    </w:p>
-    <w:p>
-      <w:pPr>
-        <w:rPr>
-          <w:lang w:eastAsia="en-US" w:bidi="ar-SA"/>
-        </w:rPr>
-      </w:pPr>
-      <w:r>
-        <w:rPr>
-          <w:lang w:eastAsia="en-US" w:bidi="ar-SA"/>
-        </w:rPr>
-        <w:t xml:space="preserve">Hibernate è un'implementazione dello standard </w:t>
-      </w:r>
-      <w:r>
-        <w:rPr>
-          <w:b/>
-          <w:lang w:eastAsia="en-US" w:bidi="ar-SA"/>
-        </w:rPr>
-        <w:t>JPA</w:t>
-      </w:r>
-      <w:r>
-        <w:rPr>
-          <w:lang w:eastAsia="en-US" w:bidi="ar-SA"/>
-        </w:rPr>
-        <w:t xml:space="preserve"> - Java Persistence API. Fornisce metodi per la comunicazione con il database e per il mapping delle tabelle in entità, cioè veri e propri oggetti Java (</w:t>
-      </w:r>
-      <w:r>
-        <w:rPr>
-          <w:b/>
-          <w:lang w:eastAsia="en-US" w:bidi="ar-SA"/>
-        </w:rPr>
-        <w:t>ORM</w:t>
-      </w:r>
-      <w:r>
-        <w:rPr>
-          <w:lang w:eastAsia="en-US" w:bidi="ar-SA"/>
-        </w:rPr>
-        <w:t xml:space="preserve"> - Object Relational Mapping).</w:t>
-      </w:r>
-    </w:p>
-    <w:p>
-      <w:pPr>
-        <w:pStyle w:val="Titolo2"/>
-        <w:rPr>
-          <w:lang w:eastAsia="en-US" w:bidi="ar-SA"/>
-        </w:rPr>
-      </w:pPr>
-      <w:r>
-        <w:rPr>
-          <w:lang w:eastAsia="en-US" w:bidi="ar-SA"/>
-        </w:rPr>
         <w:lastRenderedPageBreak/>
-        <w:t xml:space="preserve">Grazie all'astrazione realizzata da JPA, tutte le letture e scritture sul database si sono svolte attraverso operazioni sugli oggetti. Inoltre il linguaggio di interrogazione </w:t>
-      </w:r>
-      <w:r>
-        <w:rPr>
-          <w:b/>
-          <w:lang w:eastAsia="en-US" w:bidi="ar-SA"/>
-        </w:rPr>
-        <w:t>JPQL</w:t>
-      </w:r>
-      <w:r>
-        <w:rPr>
-          <w:lang w:eastAsia="en-US" w:bidi="ar-SA"/>
-        </w:rPr>
-        <w:t xml:space="preserve"> - Java Persistence Query Language - permette di scrivere query in un linguaggio astratto indipendente dal dialetto SQL del database sottostante.</w:t>
-      </w:r>
-    </w:p>
-    <w:p>
-      <w:pPr>
-        <w:pStyle w:val="Titolo1"/>
-        <w:rPr>
-          <w:lang w:eastAsia="en-US" w:bidi="ar-SA"/>
-        </w:rPr>
-      </w:pPr>
-      <w:r>
-        <w:rPr>
-          <w:lang w:eastAsia="en-US" w:bidi="ar-SA"/>
-        </w:rPr>
-        <w:t>GIT</w:t>
-      </w:r>
-    </w:p>
-    <w:p>
-      <w:pPr>
-        <w:rPr>
-          <w:lang w:eastAsia="en-US" w:bidi="ar-SA"/>
-        </w:rPr>
-      </w:pPr>
-      <w:r>
-        <w:rPr>
-          <w:lang w:eastAsia="en-US" w:bidi="ar-SA"/>
-        </w:rPr>
-        <w:t xml:space="preserve">Il popolare software di versioning si è rivelato uno strumento molto ultile per gestire il progetto, soprattutto quando comincia ad assumere grandi dimensioni. L'intera repository si trova al seguente link: </w:t>
-      </w:r>
-      <w:r>
-        <w:rPr>
-          <w:lang w:eastAsia="en-US" w:bidi="ar-SA"/>
-        </w:rPr>
-        <w:t>https://bitbucket.org/IcedGarion/erweb</w:t>
-      </w:r>
-      <w:r>
-        <w:rPr>
-          <w:lang w:eastAsia="en-US" w:bidi="ar-SA"/>
-        </w:rPr>
-        <w:t xml:space="preserve"> </w:t>
-      </w:r>
-      <w:r>
-        <w:rPr>
-          <w:highlight w:val="yellow"/>
-          <w:lang w:eastAsia="en-US" w:bidi="ar-SA"/>
-        </w:rPr>
-        <w:t>(PRIVATO! METTERE SU GITHUB?)</w:t>
-      </w:r>
-    </w:p>
-    <w:p>
-      <w:pPr>
-        <w:pStyle w:val="Titolo1"/>
-        <w:rPr>
-          <w:lang w:eastAsia="en-US" w:bidi="ar-SA"/>
-        </w:rPr>
-      </w:pPr>
-      <w:r>
-        <w:rPr>
-          <w:lang w:eastAsia="en-US" w:bidi="ar-SA"/>
-        </w:rPr>
         <w:t>LIBRERIE UTILI</w:t>
       </w:r>
     </w:p>

</xml_diff>